<commit_message>
Finalisation de la description technique de l'applicatif
</commit_message>
<xml_diff>
--- a/Dieudonne_Antoine_1_business_requirements_082025.docx
+++ b/Dieudonne_Antoine_1_business_requirements_082025.docx
@@ -26,7 +26,7 @@
                     <pic:cNvPicPr/>
                   </pic:nvPicPr>
                   <pic:blipFill>
-                    <a:blip r:embed="rId5"/>
+                    <a:blip r:embed="rId6"/>
                     <a:stretch>
                       <a:fillRect/>
                     </a:stretch>
@@ -47,183 +47,741 @@
         </w:drawing>
       </w:r>
     </w:p>
-    <w:p>
-      <w:pPr>
-        <w:spacing w:after="0" w:line="259" w:lineRule="auto"/>
-        <w:ind w:left="-5"/>
-        <w:jc w:val="left"/>
+    <w:sdt>
+      <w:sdtPr>
         <w:rPr>
           <w:lang w:val="fr-FR"/>
         </w:rPr>
-      </w:pPr>
-      <w:r>
+        <w:id w:val="1301500876"/>
+        <w:docPartObj>
+          <w:docPartGallery w:val="Table of Contents"/>
+          <w:docPartUnique/>
+        </w:docPartObj>
+      </w:sdtPr>
+      <w:sdtEndPr>
         <w:rPr>
+          <w:rFonts w:ascii="Calibri" w:eastAsia="Calibri" w:hAnsi="Calibri" w:cs="Calibri"/>
           <w:b/>
-          <w:color w:val="2D2D31"/>
-          <w:sz w:val="36"/>
-          <w:lang w:val="fr-FR"/>
+          <w:bCs/>
+          <w:color w:val="000000"/>
+          <w:kern w:val="2"/>
+          <w:sz w:val="24"/>
+          <w:szCs w:val="24"/>
+          <w14:ligatures w14:val="standardContextual"/>
         </w:rPr>
-        <w:t>SOMMAIRE</w:t>
-      </w:r>
-    </w:p>
-    <w:p>
-      <w:pPr>
-        <w:tabs>
-          <w:tab w:val="right" w:pos="9026"/>
-        </w:tabs>
-        <w:spacing w:after="167"/>
-        <w:ind w:left="0" w:firstLine="0"/>
-        <w:jc w:val="left"/>
-        <w:rPr>
-          <w:lang w:val="fr-FR"/>
-        </w:rPr>
-      </w:pPr>
-      <w:proofErr w:type="gramStart"/>
-      <w:r>
-        <w:rPr>
-          <w:lang w:val="fr-FR"/>
-        </w:rPr>
-        <w:t>Objet</w:t>
-      </w:r>
-      <w:proofErr w:type="gramEnd"/>
-      <w:r>
-        <w:rPr>
-          <w:lang w:val="fr-FR"/>
-        </w:rPr>
-        <w:t xml:space="preserve"> du document</w:t>
-      </w:r>
-      <w:r>
-        <w:rPr>
-          <w:lang w:val="fr-FR"/>
-        </w:rPr>
-        <w:tab/>
-        <w:t>2</w:t>
-      </w:r>
-    </w:p>
-    <w:p>
-      <w:pPr>
-        <w:tabs>
-          <w:tab w:val="right" w:pos="9026"/>
-        </w:tabs>
-        <w:spacing w:after="167"/>
-        <w:ind w:left="0" w:firstLine="0"/>
-        <w:jc w:val="left"/>
-        <w:rPr>
-          <w:lang w:val="fr-FR"/>
-        </w:rPr>
-      </w:pPr>
-      <w:r>
-        <w:rPr>
-          <w:lang w:val="fr-FR"/>
-        </w:rPr>
-        <w:t>Contexte</w:t>
-      </w:r>
-      <w:r>
-        <w:rPr>
-          <w:lang w:val="fr-FR"/>
-        </w:rPr>
-        <w:tab/>
-        <w:t>2</w:t>
-      </w:r>
-    </w:p>
-    <w:p>
-      <w:pPr>
-        <w:tabs>
-          <w:tab w:val="right" w:pos="9026"/>
-        </w:tabs>
-        <w:spacing w:after="167"/>
-        <w:ind w:left="0" w:firstLine="0"/>
-        <w:jc w:val="left"/>
-        <w:rPr>
-          <w:lang w:val="fr-FR"/>
-        </w:rPr>
-      </w:pPr>
-      <w:r>
-        <w:rPr>
-          <w:lang w:val="fr-FR"/>
-        </w:rPr>
-        <w:t>Périmètre</w:t>
-      </w:r>
-      <w:r>
-        <w:rPr>
-          <w:lang w:val="fr-FR"/>
-        </w:rPr>
-        <w:tab/>
-        <w:t>2</w:t>
-      </w:r>
-    </w:p>
-    <w:p>
-      <w:pPr>
-        <w:spacing w:after="62"/>
-        <w:ind w:left="360" w:hanging="360"/>
-        <w:rPr>
-          <w:lang w:val="fr-FR"/>
-        </w:rPr>
-      </w:pPr>
-      <w:r>
-        <w:rPr>
-          <w:lang w:val="fr-FR"/>
-        </w:rPr>
-        <w:t>Liste des fonctionnalités</w:t>
-      </w:r>
-      <w:r>
-        <w:rPr>
-          <w:lang w:val="fr-FR"/>
-        </w:rPr>
-        <w:tab/>
-        <w:t xml:space="preserve">2 </w:t>
-      </w:r>
-      <w:r>
-        <w:rPr>
-          <w:sz w:val="22"/>
-          <w:lang w:val="fr-FR"/>
-        </w:rPr>
-        <w:t>Gestion des utilisateurs</w:t>
-      </w:r>
-      <w:r>
-        <w:rPr>
-          <w:sz w:val="22"/>
-          <w:lang w:val="fr-FR"/>
-        </w:rPr>
-        <w:tab/>
-        <w:t>2</w:t>
-      </w:r>
-    </w:p>
-    <w:p>
-      <w:pPr>
-        <w:tabs>
-          <w:tab w:val="center" w:pos="2178"/>
-          <w:tab w:val="right" w:pos="9026"/>
-        </w:tabs>
-        <w:spacing w:after="181" w:line="259" w:lineRule="auto"/>
-        <w:ind w:left="0" w:firstLine="0"/>
-        <w:jc w:val="left"/>
-        <w:rPr>
-          <w:lang w:val="fr-FR"/>
-        </w:rPr>
-      </w:pPr>
-      <w:r>
-        <w:rPr>
-          <w:sz w:val="22"/>
-          <w:lang w:val="fr-FR"/>
-        </w:rPr>
-        <w:tab/>
-        <w:t>Gestion d’une location de voiture</w:t>
-      </w:r>
-      <w:r>
-        <w:rPr>
-          <w:sz w:val="22"/>
-          <w:lang w:val="fr-FR"/>
-        </w:rPr>
-        <w:tab/>
-      </w:r>
-      <w:r>
-        <w:rPr>
-          <w:lang w:val="fr-FR"/>
-        </w:rPr>
-        <w:t>3</w:t>
-      </w:r>
-    </w:p>
+      </w:sdtEndPr>
+      <w:sdtContent>
+        <w:p>
+          <w:pPr>
+            <w:pStyle w:val="En-ttedetabledesmatires"/>
+          </w:pPr>
+          <w:r>
+            <w:rPr>
+              <w:lang w:val="fr-FR"/>
+            </w:rPr>
+            <w:t>Table des matières</w:t>
+          </w:r>
+        </w:p>
+        <w:p>
+          <w:pPr>
+            <w:pStyle w:val="TM1"/>
+            <w:tabs>
+              <w:tab w:val="right" w:leader="dot" w:pos="9016"/>
+            </w:tabs>
+            <w:rPr>
+              <w:noProof/>
+            </w:rPr>
+          </w:pPr>
+          <w:r>
+            <w:fldChar w:fldCharType="begin"/>
+          </w:r>
+          <w:r>
+            <w:instrText xml:space="preserve"> TOC \o "1-3" \h \z \u </w:instrText>
+          </w:r>
+          <w:r>
+            <w:fldChar w:fldCharType="separate"/>
+          </w:r>
+          <w:hyperlink w:anchor="_Toc206581736" w:history="1">
+            <w:r>
+              <w:rPr>
+                <w:rStyle w:val="Lienhypertexte"/>
+                <w:noProof/>
+              </w:rPr>
+              <w:t>.. Objet du document</w:t>
+            </w:r>
+            <w:r>
+              <w:rPr>
+                <w:noProof/>
+                <w:webHidden/>
+              </w:rPr>
+              <w:tab/>
+            </w:r>
+            <w:r>
+              <w:rPr>
+                <w:noProof/>
+                <w:webHidden/>
+              </w:rPr>
+              <w:fldChar w:fldCharType="begin"/>
+            </w:r>
+            <w:r>
+              <w:rPr>
+                <w:noProof/>
+                <w:webHidden/>
+              </w:rPr>
+              <w:instrText xml:space="preserve"> PAGEREF _Toc206581736 \h </w:instrText>
+            </w:r>
+            <w:r>
+              <w:rPr>
+                <w:noProof/>
+                <w:webHidden/>
+              </w:rPr>
+            </w:r>
+            <w:r>
+              <w:rPr>
+                <w:noProof/>
+                <w:webHidden/>
+              </w:rPr>
+              <w:fldChar w:fldCharType="separate"/>
+            </w:r>
+            <w:r>
+              <w:rPr>
+                <w:noProof/>
+                <w:webHidden/>
+              </w:rPr>
+              <w:t>2</w:t>
+            </w:r>
+            <w:r>
+              <w:rPr>
+                <w:noProof/>
+                <w:webHidden/>
+              </w:rPr>
+              <w:fldChar w:fldCharType="end"/>
+            </w:r>
+          </w:hyperlink>
+        </w:p>
+        <w:p>
+          <w:pPr>
+            <w:pStyle w:val="TM1"/>
+            <w:tabs>
+              <w:tab w:val="right" w:leader="dot" w:pos="9016"/>
+            </w:tabs>
+            <w:rPr>
+              <w:noProof/>
+            </w:rPr>
+          </w:pPr>
+          <w:hyperlink w:anchor="_Toc206581737" w:history="1">
+            <w:r>
+              <w:rPr>
+                <w:rStyle w:val="Lienhypertexte"/>
+                <w:noProof/>
+              </w:rPr>
+              <w:t>.. Contexte</w:t>
+            </w:r>
+            <w:r>
+              <w:rPr>
+                <w:noProof/>
+                <w:webHidden/>
+              </w:rPr>
+              <w:tab/>
+            </w:r>
+            <w:r>
+              <w:rPr>
+                <w:noProof/>
+                <w:webHidden/>
+              </w:rPr>
+              <w:fldChar w:fldCharType="begin"/>
+            </w:r>
+            <w:r>
+              <w:rPr>
+                <w:noProof/>
+                <w:webHidden/>
+              </w:rPr>
+              <w:instrText xml:space="preserve"> PAGEREF _Toc206581737 \h </w:instrText>
+            </w:r>
+            <w:r>
+              <w:rPr>
+                <w:noProof/>
+                <w:webHidden/>
+              </w:rPr>
+            </w:r>
+            <w:r>
+              <w:rPr>
+                <w:noProof/>
+                <w:webHidden/>
+              </w:rPr>
+              <w:fldChar w:fldCharType="separate"/>
+            </w:r>
+            <w:r>
+              <w:rPr>
+                <w:noProof/>
+                <w:webHidden/>
+              </w:rPr>
+              <w:t>2</w:t>
+            </w:r>
+            <w:r>
+              <w:rPr>
+                <w:noProof/>
+                <w:webHidden/>
+              </w:rPr>
+              <w:fldChar w:fldCharType="end"/>
+            </w:r>
+          </w:hyperlink>
+        </w:p>
+        <w:p>
+          <w:pPr>
+            <w:pStyle w:val="TM1"/>
+            <w:tabs>
+              <w:tab w:val="right" w:leader="dot" w:pos="9016"/>
+            </w:tabs>
+            <w:rPr>
+              <w:noProof/>
+            </w:rPr>
+          </w:pPr>
+          <w:hyperlink w:anchor="_Toc206581738" w:history="1">
+            <w:r>
+              <w:rPr>
+                <w:rStyle w:val="Lienhypertexte"/>
+                <w:noProof/>
+              </w:rPr>
+              <w:t>.. Périmètre</w:t>
+            </w:r>
+            <w:r>
+              <w:rPr>
+                <w:noProof/>
+                <w:webHidden/>
+              </w:rPr>
+              <w:tab/>
+            </w:r>
+            <w:r>
+              <w:rPr>
+                <w:noProof/>
+                <w:webHidden/>
+              </w:rPr>
+              <w:fldChar w:fldCharType="begin"/>
+            </w:r>
+            <w:r>
+              <w:rPr>
+                <w:noProof/>
+                <w:webHidden/>
+              </w:rPr>
+              <w:instrText xml:space="preserve"> PAGEREF _Toc206581738 \h </w:instrText>
+            </w:r>
+            <w:r>
+              <w:rPr>
+                <w:noProof/>
+                <w:webHidden/>
+              </w:rPr>
+            </w:r>
+            <w:r>
+              <w:rPr>
+                <w:noProof/>
+                <w:webHidden/>
+              </w:rPr>
+              <w:fldChar w:fldCharType="separate"/>
+            </w:r>
+            <w:r>
+              <w:rPr>
+                <w:noProof/>
+                <w:webHidden/>
+              </w:rPr>
+              <w:t>2</w:t>
+            </w:r>
+            <w:r>
+              <w:rPr>
+                <w:noProof/>
+                <w:webHidden/>
+              </w:rPr>
+              <w:fldChar w:fldCharType="end"/>
+            </w:r>
+          </w:hyperlink>
+        </w:p>
+        <w:p>
+          <w:pPr>
+            <w:pStyle w:val="TM1"/>
+            <w:tabs>
+              <w:tab w:val="right" w:leader="dot" w:pos="9016"/>
+            </w:tabs>
+            <w:rPr>
+              <w:noProof/>
+            </w:rPr>
+          </w:pPr>
+          <w:hyperlink w:anchor="_Toc206581739" w:history="1">
+            <w:r>
+              <w:rPr>
+                <w:rStyle w:val="Lienhypertexte"/>
+                <w:noProof/>
+              </w:rPr>
+              <w:t>.. Liste des fonctionnalités</w:t>
+            </w:r>
+            <w:r>
+              <w:rPr>
+                <w:noProof/>
+                <w:webHidden/>
+              </w:rPr>
+              <w:tab/>
+            </w:r>
+            <w:r>
+              <w:rPr>
+                <w:noProof/>
+                <w:webHidden/>
+              </w:rPr>
+              <w:fldChar w:fldCharType="begin"/>
+            </w:r>
+            <w:r>
+              <w:rPr>
+                <w:noProof/>
+                <w:webHidden/>
+              </w:rPr>
+              <w:instrText xml:space="preserve"> PAGEREF _Toc206581739 \h </w:instrText>
+            </w:r>
+            <w:r>
+              <w:rPr>
+                <w:noProof/>
+                <w:webHidden/>
+              </w:rPr>
+            </w:r>
+            <w:r>
+              <w:rPr>
+                <w:noProof/>
+                <w:webHidden/>
+              </w:rPr>
+              <w:fldChar w:fldCharType="separate"/>
+            </w:r>
+            <w:r>
+              <w:rPr>
+                <w:noProof/>
+                <w:webHidden/>
+              </w:rPr>
+              <w:t>2</w:t>
+            </w:r>
+            <w:r>
+              <w:rPr>
+                <w:noProof/>
+                <w:webHidden/>
+              </w:rPr>
+              <w:fldChar w:fldCharType="end"/>
+            </w:r>
+          </w:hyperlink>
+        </w:p>
+        <w:p>
+          <w:pPr>
+            <w:pStyle w:val="TM2"/>
+            <w:tabs>
+              <w:tab w:val="right" w:leader="dot" w:pos="9016"/>
+            </w:tabs>
+            <w:rPr>
+              <w:noProof/>
+            </w:rPr>
+          </w:pPr>
+          <w:hyperlink w:anchor="_Toc206581740" w:history="1">
+            <w:r>
+              <w:rPr>
+                <w:rStyle w:val="Lienhypertexte"/>
+                <w:noProof/>
+              </w:rPr>
+              <w:t>Authentification</w:t>
+            </w:r>
+            <w:r>
+              <w:rPr>
+                <w:noProof/>
+                <w:webHidden/>
+              </w:rPr>
+              <w:tab/>
+            </w:r>
+            <w:r>
+              <w:rPr>
+                <w:noProof/>
+                <w:webHidden/>
+              </w:rPr>
+              <w:fldChar w:fldCharType="begin"/>
+            </w:r>
+            <w:r>
+              <w:rPr>
+                <w:noProof/>
+                <w:webHidden/>
+              </w:rPr>
+              <w:instrText xml:space="preserve"> PAGEREF _Toc206581740 \h </w:instrText>
+            </w:r>
+            <w:r>
+              <w:rPr>
+                <w:noProof/>
+                <w:webHidden/>
+              </w:rPr>
+            </w:r>
+            <w:r>
+              <w:rPr>
+                <w:noProof/>
+                <w:webHidden/>
+              </w:rPr>
+              <w:fldChar w:fldCharType="separate"/>
+            </w:r>
+            <w:r>
+              <w:rPr>
+                <w:noProof/>
+                <w:webHidden/>
+              </w:rPr>
+              <w:t>2</w:t>
+            </w:r>
+            <w:r>
+              <w:rPr>
+                <w:noProof/>
+                <w:webHidden/>
+              </w:rPr>
+              <w:fldChar w:fldCharType="end"/>
+            </w:r>
+          </w:hyperlink>
+        </w:p>
+        <w:p>
+          <w:pPr>
+            <w:pStyle w:val="TM2"/>
+            <w:tabs>
+              <w:tab w:val="right" w:leader="dot" w:pos="9016"/>
+            </w:tabs>
+            <w:rPr>
+              <w:noProof/>
+            </w:rPr>
+          </w:pPr>
+          <w:hyperlink w:anchor="_Toc206581741" w:history="1">
+            <w:r>
+              <w:rPr>
+                <w:rStyle w:val="Lienhypertexte"/>
+                <w:noProof/>
+              </w:rPr>
+              <w:t>Gestion du profil</w:t>
+            </w:r>
+            <w:r>
+              <w:rPr>
+                <w:noProof/>
+                <w:webHidden/>
+              </w:rPr>
+              <w:tab/>
+            </w:r>
+            <w:r>
+              <w:rPr>
+                <w:noProof/>
+                <w:webHidden/>
+              </w:rPr>
+              <w:fldChar w:fldCharType="begin"/>
+            </w:r>
+            <w:r>
+              <w:rPr>
+                <w:noProof/>
+                <w:webHidden/>
+              </w:rPr>
+              <w:instrText xml:space="preserve"> PAGEREF _Toc206581741 \h </w:instrText>
+            </w:r>
+            <w:r>
+              <w:rPr>
+                <w:noProof/>
+                <w:webHidden/>
+              </w:rPr>
+            </w:r>
+            <w:r>
+              <w:rPr>
+                <w:noProof/>
+                <w:webHidden/>
+              </w:rPr>
+              <w:fldChar w:fldCharType="separate"/>
+            </w:r>
+            <w:r>
+              <w:rPr>
+                <w:noProof/>
+                <w:webHidden/>
+              </w:rPr>
+              <w:t>2</w:t>
+            </w:r>
+            <w:r>
+              <w:rPr>
+                <w:noProof/>
+                <w:webHidden/>
+              </w:rPr>
+              <w:fldChar w:fldCharType="end"/>
+            </w:r>
+          </w:hyperlink>
+        </w:p>
+        <w:p>
+          <w:pPr>
+            <w:pStyle w:val="TM2"/>
+            <w:tabs>
+              <w:tab w:val="right" w:leader="dot" w:pos="9016"/>
+            </w:tabs>
+            <w:rPr>
+              <w:noProof/>
+            </w:rPr>
+          </w:pPr>
+          <w:hyperlink w:anchor="_Toc206581742" w:history="1">
+            <w:r>
+              <w:rPr>
+                <w:rStyle w:val="Lienhypertexte"/>
+                <w:noProof/>
+              </w:rPr>
+              <w:t>Gestion d’une location de voitures</w:t>
+            </w:r>
+            <w:r>
+              <w:rPr>
+                <w:noProof/>
+                <w:webHidden/>
+              </w:rPr>
+              <w:tab/>
+            </w:r>
+            <w:r>
+              <w:rPr>
+                <w:noProof/>
+                <w:webHidden/>
+              </w:rPr>
+              <w:fldChar w:fldCharType="begin"/>
+            </w:r>
+            <w:r>
+              <w:rPr>
+                <w:noProof/>
+                <w:webHidden/>
+              </w:rPr>
+              <w:instrText xml:space="preserve"> PAGEREF _Toc206581742 \h </w:instrText>
+            </w:r>
+            <w:r>
+              <w:rPr>
+                <w:noProof/>
+                <w:webHidden/>
+              </w:rPr>
+            </w:r>
+            <w:r>
+              <w:rPr>
+                <w:noProof/>
+                <w:webHidden/>
+              </w:rPr>
+              <w:fldChar w:fldCharType="separate"/>
+            </w:r>
+            <w:r>
+              <w:rPr>
+                <w:noProof/>
+                <w:webHidden/>
+              </w:rPr>
+              <w:t>3</w:t>
+            </w:r>
+            <w:r>
+              <w:rPr>
+                <w:noProof/>
+                <w:webHidden/>
+              </w:rPr>
+              <w:fldChar w:fldCharType="end"/>
+            </w:r>
+          </w:hyperlink>
+        </w:p>
+        <w:p>
+          <w:pPr>
+            <w:pStyle w:val="TM2"/>
+            <w:tabs>
+              <w:tab w:val="right" w:leader="dot" w:pos="9016"/>
+            </w:tabs>
+            <w:rPr>
+              <w:noProof/>
+            </w:rPr>
+          </w:pPr>
+          <w:hyperlink w:anchor="_Toc206581743" w:history="1">
+            <w:r>
+              <w:rPr>
+                <w:rStyle w:val="Lienhypertexte"/>
+                <w:noProof/>
+              </w:rPr>
+              <w:t>Gestion de litiges et assistance</w:t>
+            </w:r>
+            <w:r>
+              <w:rPr>
+                <w:noProof/>
+                <w:webHidden/>
+              </w:rPr>
+              <w:tab/>
+            </w:r>
+            <w:r>
+              <w:rPr>
+                <w:noProof/>
+                <w:webHidden/>
+              </w:rPr>
+              <w:fldChar w:fldCharType="begin"/>
+            </w:r>
+            <w:r>
+              <w:rPr>
+                <w:noProof/>
+                <w:webHidden/>
+              </w:rPr>
+              <w:instrText xml:space="preserve"> PAGEREF _Toc206581743 \h </w:instrText>
+            </w:r>
+            <w:r>
+              <w:rPr>
+                <w:noProof/>
+                <w:webHidden/>
+              </w:rPr>
+            </w:r>
+            <w:r>
+              <w:rPr>
+                <w:noProof/>
+                <w:webHidden/>
+              </w:rPr>
+              <w:fldChar w:fldCharType="separate"/>
+            </w:r>
+            <w:r>
+              <w:rPr>
+                <w:noProof/>
+                <w:webHidden/>
+              </w:rPr>
+              <w:t>3</w:t>
+            </w:r>
+            <w:r>
+              <w:rPr>
+                <w:noProof/>
+                <w:webHidden/>
+              </w:rPr>
+              <w:fldChar w:fldCharType="end"/>
+            </w:r>
+          </w:hyperlink>
+        </w:p>
+        <w:p>
+          <w:pPr>
+            <w:pStyle w:val="TM2"/>
+            <w:tabs>
+              <w:tab w:val="right" w:leader="dot" w:pos="9016"/>
+            </w:tabs>
+            <w:rPr>
+              <w:noProof/>
+            </w:rPr>
+          </w:pPr>
+          <w:hyperlink w:anchor="_Toc206581744" w:history="1">
+            <w:r>
+              <w:rPr>
+                <w:rStyle w:val="Lienhypertexte"/>
+                <w:noProof/>
+              </w:rPr>
+              <w:t>Chat d’assistance</w:t>
+            </w:r>
+            <w:r>
+              <w:rPr>
+                <w:noProof/>
+                <w:webHidden/>
+              </w:rPr>
+              <w:tab/>
+            </w:r>
+            <w:r>
+              <w:rPr>
+                <w:noProof/>
+                <w:webHidden/>
+              </w:rPr>
+              <w:fldChar w:fldCharType="begin"/>
+            </w:r>
+            <w:r>
+              <w:rPr>
+                <w:noProof/>
+                <w:webHidden/>
+              </w:rPr>
+              <w:instrText xml:space="preserve"> PAGEREF _Toc206581744 \h </w:instrText>
+            </w:r>
+            <w:r>
+              <w:rPr>
+                <w:noProof/>
+                <w:webHidden/>
+              </w:rPr>
+            </w:r>
+            <w:r>
+              <w:rPr>
+                <w:noProof/>
+                <w:webHidden/>
+              </w:rPr>
+              <w:fldChar w:fldCharType="separate"/>
+            </w:r>
+            <w:r>
+              <w:rPr>
+                <w:noProof/>
+                <w:webHidden/>
+              </w:rPr>
+              <w:t>4</w:t>
+            </w:r>
+            <w:r>
+              <w:rPr>
+                <w:noProof/>
+                <w:webHidden/>
+              </w:rPr>
+              <w:fldChar w:fldCharType="end"/>
+            </w:r>
+          </w:hyperlink>
+        </w:p>
+        <w:p>
+          <w:pPr>
+            <w:pStyle w:val="TM1"/>
+            <w:tabs>
+              <w:tab w:val="right" w:leader="dot" w:pos="9016"/>
+            </w:tabs>
+            <w:rPr>
+              <w:noProof/>
+            </w:rPr>
+          </w:pPr>
+          <w:hyperlink w:anchor="_Toc206581745" w:history="1">
+            <w:r>
+              <w:rPr>
+                <w:rStyle w:val="Lienhypertexte"/>
+                <w:noProof/>
+              </w:rPr>
+              <w:t>.. Exigences particulières</w:t>
+            </w:r>
+            <w:r>
+              <w:rPr>
+                <w:noProof/>
+                <w:webHidden/>
+              </w:rPr>
+              <w:tab/>
+            </w:r>
+            <w:r>
+              <w:rPr>
+                <w:noProof/>
+                <w:webHidden/>
+              </w:rPr>
+              <w:fldChar w:fldCharType="begin"/>
+            </w:r>
+            <w:r>
+              <w:rPr>
+                <w:noProof/>
+                <w:webHidden/>
+              </w:rPr>
+              <w:instrText xml:space="preserve"> PAGEREF _Toc206581745 \h </w:instrText>
+            </w:r>
+            <w:r>
+              <w:rPr>
+                <w:noProof/>
+                <w:webHidden/>
+              </w:rPr>
+            </w:r>
+            <w:r>
+              <w:rPr>
+                <w:noProof/>
+                <w:webHidden/>
+              </w:rPr>
+              <w:fldChar w:fldCharType="separate"/>
+            </w:r>
+            <w:r>
+              <w:rPr>
+                <w:noProof/>
+                <w:webHidden/>
+              </w:rPr>
+              <w:t>4</w:t>
+            </w:r>
+            <w:r>
+              <w:rPr>
+                <w:noProof/>
+                <w:webHidden/>
+              </w:rPr>
+              <w:fldChar w:fldCharType="end"/>
+            </w:r>
+          </w:hyperlink>
+        </w:p>
+        <w:p>
+          <w:r>
+            <w:rPr>
+              <w:b/>
+              <w:bCs/>
+            </w:rPr>
+            <w:fldChar w:fldCharType="end"/>
+          </w:r>
+        </w:p>
+      </w:sdtContent>
+    </w:sdt>
     <w:p>
       <w:pPr>
         <w:tabs>
@@ -232,30 +790,27 @@
         <w:spacing w:after="1421"/>
         <w:ind w:left="0" w:firstLine="0"/>
         <w:jc w:val="left"/>
+      </w:pPr>
+    </w:p>
+    <w:p>
+      <w:pPr>
+        <w:spacing w:after="160" w:line="278" w:lineRule="auto"/>
+        <w:ind w:left="0" w:firstLine="0"/>
+        <w:jc w:val="left"/>
         <w:rPr>
-          <w:lang w:val="fr-FR"/>
+          <w:b/>
+          <w:color w:val="225EC4"/>
+          <w:sz w:val="36"/>
         </w:rPr>
       </w:pPr>
       <w:r>
         <w:rPr>
-          <w:lang w:val="fr-FR"/>
+          <w:color w:val="225EC4"/>
         </w:rPr>
-        <w:t>Exigences particulières</w:t>
-      </w:r>
-      <w:r>
-        <w:rPr>
-          <w:lang w:val="fr-FR"/>
-        </w:rPr>
-        <w:tab/>
-      </w:r>
-      <w:r>
-        <w:rPr>
-          <w:sz w:val="22"/>
-          <w:lang w:val="fr-FR"/>
-        </w:rPr>
-        <w:t>4</w:t>
-      </w:r>
-    </w:p>
+        <w:br w:type="page"/>
+      </w:r>
+    </w:p>
+    <w:bookmarkStart w:id="0" w:name="_Toc206581736"/>
     <w:p>
       <w:pPr>
         <w:pStyle w:val="Titre1"/>
@@ -268,7 +823,9 @@
         <w:rPr>
           <w:noProof/>
           <w:sz w:val="22"/>
+          <w:lang w:val="fr-FR"/>
         </w:rPr>
+        <w:lastRenderedPageBreak/>
         <mc:AlternateContent>
           <mc:Choice Requires="wpg">
             <w:drawing>
@@ -441,37 +998,57 @@
         </w:rPr>
         <w:t xml:space="preserve">. </w:t>
       </w:r>
-      <w:proofErr w:type="gramStart"/>
       <w:r>
         <w:rPr>
           <w:lang w:val="fr-FR"/>
         </w:rPr>
-        <w:t>Objet</w:t>
-      </w:r>
-      <w:proofErr w:type="gramEnd"/>
-      <w:r>
-        <w:rPr>
-          <w:lang w:val="fr-FR"/>
-        </w:rPr>
-        <w:t xml:space="preserve"> du document</w:t>
-      </w:r>
+        <w:t>Objet du document</w:t>
+      </w:r>
+      <w:bookmarkEnd w:id="0"/>
     </w:p>
     <w:p>
       <w:pPr>
         <w:spacing w:after="1147" w:line="278" w:lineRule="auto"/>
         <w:ind w:left="-5"/>
         <w:jc w:val="left"/>
-        <w:rPr>
-          <w:lang w:val="fr-FR"/>
-        </w:rPr>
-      </w:pPr>
-      <w:r>
-        <w:rPr>
-          <w:lang w:val="fr-FR"/>
-        </w:rPr>
-        <w:t>Le document “Business Requirements” liste les fonctionnalités à implémenter pour le projet Your Car Your Way. Ces fonctionnalités sont exprimées du point de vue métier sous la forme d’actions que l’utilisateur peut effectuer sur l’application.</w:t>
-      </w:r>
-    </w:p>
+      </w:pPr>
+      <w:r>
+        <w:t xml:space="preserve">Le document “Business </w:t>
+      </w:r>
+      <w:proofErr w:type="spellStart"/>
+      <w:r>
+        <w:t>Requirements</w:t>
+      </w:r>
+      <w:proofErr w:type="spellEnd"/>
+      <w:r>
+        <w:t xml:space="preserve">” liste les fonctionnalités à implémenter pour le projet </w:t>
+      </w:r>
+      <w:proofErr w:type="spellStart"/>
+      <w:r>
+        <w:t>Your</w:t>
+      </w:r>
+      <w:proofErr w:type="spellEnd"/>
+      <w:r>
+        <w:t xml:space="preserve"> Car </w:t>
+      </w:r>
+      <w:proofErr w:type="spellStart"/>
+      <w:r>
+        <w:t>Your</w:t>
+      </w:r>
+      <w:proofErr w:type="spellEnd"/>
+      <w:r>
+        <w:t xml:space="preserve"> </w:t>
+      </w:r>
+      <w:proofErr w:type="spellStart"/>
+      <w:r>
+        <w:t>Way</w:t>
+      </w:r>
+      <w:proofErr w:type="spellEnd"/>
+      <w:r>
+        <w:t>. Ces fonctionnalités sont exprimées du point de vue métier sous la forme d’actions que l’utilisateur peut effectuer sur l’application.</w:t>
+      </w:r>
+    </w:p>
+    <w:bookmarkStart w:id="1" w:name="_Toc206581737"/>
     <w:p>
       <w:pPr>
         <w:pStyle w:val="Titre1"/>
@@ -484,6 +1061,7 @@
         <w:rPr>
           <w:noProof/>
           <w:sz w:val="22"/>
+          <w:lang w:val="fr-FR"/>
         </w:rPr>
         <mc:AlternateContent>
           <mc:Choice Requires="wpg">
@@ -663,33 +1241,46 @@
         </w:rPr>
         <w:t>Contexte</w:t>
       </w:r>
-    </w:p>
-    <w:p>
-      <w:pPr>
-        <w:rPr>
-          <w:lang w:val="fr-FR"/>
-        </w:rPr>
-      </w:pPr>
-      <w:r>
-        <w:rPr>
-          <w:lang w:val="fr-FR"/>
-        </w:rPr>
-        <w:t>Your Car Your Way est une entreprise de location de voitures. Les clients utilisent actuellement des applications web qui ne correspondent plus aux besoins fonctionnels ni aux contraintes techniques.</w:t>
-      </w:r>
-    </w:p>
-    <w:p>
-      <w:pPr>
-        <w:rPr>
-          <w:lang w:val="fr-FR"/>
-        </w:rPr>
-      </w:pPr>
-      <w:r>
-        <w:rPr>
-          <w:lang w:val="fr-FR"/>
-        </w:rPr>
+      <w:bookmarkEnd w:id="1"/>
+    </w:p>
+    <w:p>
+      <w:pPr>
+        <w:jc w:val="left"/>
+      </w:pPr>
+      <w:proofErr w:type="spellStart"/>
+      <w:r>
+        <w:t>Your</w:t>
+      </w:r>
+      <w:proofErr w:type="spellEnd"/>
+      <w:r>
+        <w:t xml:space="preserve"> Car </w:t>
+      </w:r>
+      <w:proofErr w:type="spellStart"/>
+      <w:r>
+        <w:t>Your</w:t>
+      </w:r>
+      <w:proofErr w:type="spellEnd"/>
+      <w:r>
+        <w:t xml:space="preserve"> </w:t>
+      </w:r>
+      <w:proofErr w:type="spellStart"/>
+      <w:r>
+        <w:t>Way</w:t>
+      </w:r>
+      <w:proofErr w:type="spellEnd"/>
+      <w:r>
+        <w:t xml:space="preserve"> est une entreprise de location de voitures. Les clients utilisent actuellement des applications web qui ne correspondent plus aux besoins fonctionnels ni aux contraintes techniques.</w:t>
+      </w:r>
+    </w:p>
+    <w:p>
+      <w:pPr>
+        <w:jc w:val="left"/>
+      </w:pPr>
+      <w:r>
         <w:t>Une nouvelle application centralisée pour tous les clients doit être créée.</w:t>
       </w:r>
     </w:p>
+    <w:bookmarkStart w:id="2" w:name="_Toc206581738"/>
     <w:p>
       <w:pPr>
         <w:pStyle w:val="Titre1"/>
@@ -702,6 +1293,7 @@
         <w:rPr>
           <w:noProof/>
           <w:sz w:val="22"/>
+          <w:lang w:val="fr-FR"/>
         </w:rPr>
         <mc:AlternateContent>
           <mc:Choice Requires="wpg">
@@ -881,40 +1473,83 @@
         </w:rPr>
         <w:t>Périmètre</w:t>
       </w:r>
-    </w:p>
-    <w:p>
-      <w:pPr>
-        <w:rPr>
-          <w:lang w:val="fr-FR"/>
-        </w:rPr>
-      </w:pPr>
-      <w:r>
-        <w:rPr>
-          <w:lang w:val="fr-FR"/>
-        </w:rPr>
-        <w:t>Les fonctionnalités décrites dans ce document concernent la première version de la nouvelle application Your Car Your Way. Cette application sera déployée à l'international, et utilisée par tous les clients de l’entreprise.</w:t>
+      <w:bookmarkEnd w:id="2"/>
+    </w:p>
+    <w:p>
+      <w:pPr>
+        <w:jc w:val="left"/>
+      </w:pPr>
+      <w:r>
+        <w:t xml:space="preserve">Les fonctionnalités décrites dans ce document concernent la première version de la nouvelle application </w:t>
+      </w:r>
+      <w:proofErr w:type="spellStart"/>
+      <w:r>
+        <w:t>Your</w:t>
+      </w:r>
+      <w:proofErr w:type="spellEnd"/>
+      <w:r>
+        <w:t xml:space="preserve"> Car </w:t>
+      </w:r>
+      <w:proofErr w:type="spellStart"/>
+      <w:r>
+        <w:t>Your</w:t>
+      </w:r>
+      <w:proofErr w:type="spellEnd"/>
+      <w:r>
+        <w:t xml:space="preserve"> </w:t>
+      </w:r>
+      <w:proofErr w:type="spellStart"/>
+      <w:r>
+        <w:t>Way</w:t>
+      </w:r>
+      <w:proofErr w:type="spellEnd"/>
+      <w:r>
+        <w:t>. Cette application sera déployée à l'international, et utilisée par tous les clients de l’entreprise.</w:t>
       </w:r>
     </w:p>
     <w:p>
       <w:pPr>
         <w:spacing w:after="1110"/>
-        <w:rPr>
-          <w:lang w:val="fr-FR"/>
-        </w:rPr>
-      </w:pPr>
-      <w:r>
-        <w:rPr>
-          <w:lang w:val="fr-FR"/>
-        </w:rPr>
-        <w:lastRenderedPageBreak/>
-        <w:t>Cette application est à destination des clients, et ne concerne pas les actions que les employés de Your Car Your Way doivent faire en agence.</w:t>
-      </w:r>
-    </w:p>
+        <w:jc w:val="left"/>
+      </w:pPr>
+      <w:r>
+        <w:t xml:space="preserve">Cette application est à destination des clients, et ne concerne pas les actions que les employés de </w:t>
+      </w:r>
+      <w:proofErr w:type="spellStart"/>
+      <w:r>
+        <w:t>Your</w:t>
+      </w:r>
+      <w:proofErr w:type="spellEnd"/>
+      <w:r>
+        <w:t xml:space="preserve"> Car </w:t>
+      </w:r>
+      <w:proofErr w:type="spellStart"/>
+      <w:r>
+        <w:t>Your</w:t>
+      </w:r>
+      <w:proofErr w:type="spellEnd"/>
+      <w:r>
+        <w:t xml:space="preserve"> </w:t>
+      </w:r>
+      <w:proofErr w:type="spellStart"/>
+      <w:r>
+        <w:t>Way</w:t>
+      </w:r>
+      <w:proofErr w:type="spellEnd"/>
+      <w:r>
+        <w:t xml:space="preserve"> doivent faire en agence.</w:t>
+      </w:r>
+    </w:p>
+    <w:bookmarkStart w:id="3" w:name="_Toc206581739"/>
     <w:p>
       <w:pPr>
         <w:pStyle w:val="Titre1"/>
         <w:ind w:left="-5"/>
         <w:rPr>
+          <w:b w:val="0"/>
+          <w:i/>
+          <w:color w:val="000000"/>
+          <w:sz w:val="24"/>
           <w:lang w:val="fr-FR"/>
         </w:rPr>
       </w:pPr>
@@ -922,6 +1557,7 @@
         <w:rPr>
           <w:noProof/>
           <w:sz w:val="22"/>
+          <w:lang w:val="fr-FR"/>
         </w:rPr>
         <mc:AlternateContent>
           <mc:Choice Requires="wpg">
@@ -1101,570 +1737,876 @@
         </w:rPr>
         <w:t>Liste des fonctionnalités</w:t>
       </w:r>
-    </w:p>
-    <w:p>
-      <w:pPr>
-        <w:spacing w:after="415" w:line="259" w:lineRule="auto"/>
-        <w:ind w:left="0" w:firstLine="0"/>
-        <w:jc w:val="left"/>
+      <w:bookmarkEnd w:id="3"/>
+    </w:p>
+    <w:p>
+      <w:pPr>
+        <w:pStyle w:val="Titre2"/>
+      </w:pPr>
+      <w:bookmarkStart w:id="4" w:name="_Toc206581740"/>
+      <w:proofErr w:type="spellStart"/>
+      <w:r>
+        <w:t>Authentification</w:t>
+      </w:r>
+      <w:bookmarkEnd w:id="4"/>
+      <w:proofErr w:type="spellEnd"/>
+    </w:p>
+    <w:p>
+      <w:pPr>
+        <w:pStyle w:val="Paragraphedeliste"/>
+        <w:numPr>
+          <w:ilvl w:val="0"/>
+          <w:numId w:val="7"/>
+        </w:numPr>
+        <w:rPr>
+          <w:lang w:val="en-US"/>
+        </w:rPr>
+      </w:pPr>
+      <w:proofErr w:type="spellStart"/>
+      <w:r>
+        <w:rPr>
+          <w:lang w:val="en-US"/>
+        </w:rPr>
+        <w:t>S’enregistrer</w:t>
+      </w:r>
+      <w:proofErr w:type="spellEnd"/>
+      <w:r>
+        <w:rPr>
+          <w:lang w:val="en-US"/>
+        </w:rPr>
+        <w:t xml:space="preserve"> dans </w:t>
+      </w:r>
+      <w:proofErr w:type="spellStart"/>
+      <w:r>
+        <w:rPr>
+          <w:lang w:val="en-US"/>
+        </w:rPr>
+        <w:t>l’application</w:t>
+      </w:r>
+      <w:proofErr w:type="spellEnd"/>
+      <w:r>
+        <w:rPr>
+          <w:lang w:val="en-US"/>
+        </w:rPr>
+        <w:t xml:space="preserve"> via:</w:t>
+      </w:r>
+    </w:p>
+    <w:p>
+      <w:pPr>
+        <w:pStyle w:val="Paragraphedeliste"/>
+        <w:numPr>
+          <w:ilvl w:val="1"/>
+          <w:numId w:val="7"/>
+        </w:numPr>
+      </w:pPr>
+      <w:r>
+        <w:t>Email</w:t>
+      </w:r>
+      <w:r>
+        <w:t xml:space="preserve">, Nom, Prénom, Date de naissance, </w:t>
+      </w:r>
+      <w:proofErr w:type="spellStart"/>
+      <w:r>
+        <w:t>Username</w:t>
+      </w:r>
+      <w:proofErr w:type="spellEnd"/>
+      <w:r>
+        <w:t xml:space="preserve"> </w:t>
+      </w:r>
+      <w:r>
+        <w:t>et mot de p</w:t>
+      </w:r>
+      <w:r>
+        <w:t>asse ;</w:t>
+      </w:r>
+    </w:p>
+    <w:p>
+      <w:pPr>
+        <w:pStyle w:val="Paragraphedeliste"/>
+        <w:numPr>
+          <w:ilvl w:val="1"/>
+          <w:numId w:val="7"/>
+        </w:numPr>
+      </w:pPr>
+      <w:r>
+        <w:t>OAuth2.</w:t>
+      </w:r>
+    </w:p>
+    <w:p>
+      <w:pPr>
+        <w:pStyle w:val="Paragraphedeliste"/>
+        <w:numPr>
+          <w:ilvl w:val="0"/>
+          <w:numId w:val="7"/>
+        </w:numPr>
+      </w:pPr>
+      <w:r>
+        <w:t>Se connecter à l’application via :</w:t>
+      </w:r>
+    </w:p>
+    <w:p>
+      <w:pPr>
+        <w:pStyle w:val="Paragraphedeliste"/>
+        <w:numPr>
+          <w:ilvl w:val="1"/>
+          <w:numId w:val="7"/>
+        </w:numPr>
+      </w:pPr>
+      <w:r>
+        <w:t xml:space="preserve">Email / </w:t>
+      </w:r>
+      <w:proofErr w:type="spellStart"/>
+      <w:r>
+        <w:t>Username</w:t>
+      </w:r>
+      <w:proofErr w:type="spellEnd"/>
+      <w:r>
+        <w:t xml:space="preserve"> et mot de passe ;</w:t>
+      </w:r>
+    </w:p>
+    <w:p>
+      <w:pPr>
+        <w:pStyle w:val="Paragraphedeliste"/>
+        <w:numPr>
+          <w:ilvl w:val="1"/>
+          <w:numId w:val="7"/>
+        </w:numPr>
+      </w:pPr>
+      <w:r>
+        <w:t>OAuth2.</w:t>
+      </w:r>
+    </w:p>
+    <w:p>
+      <w:pPr>
+        <w:pStyle w:val="Titre2"/>
         <w:rPr>
           <w:lang w:val="fr-FR"/>
         </w:rPr>
       </w:pPr>
-      <w:r>
-        <w:rPr>
-          <w:i/>
-          <w:lang w:val="fr-FR"/>
-        </w:rPr>
-        <w:t>[Note de Leilani : cette section doit être complétée]</w:t>
-      </w:r>
-    </w:p>
-    <w:p>
-      <w:pPr>
-        <w:pStyle w:val="Titre3"/>
-        <w:ind w:left="-5"/>
-      </w:pPr>
-      <w:r>
-        <w:t xml:space="preserve">Gestion du </w:t>
-      </w:r>
-      <w:proofErr w:type="spellStart"/>
-      <w:r>
-        <w:t>profil</w:t>
-      </w:r>
-      <w:proofErr w:type="spellEnd"/>
-    </w:p>
-    <w:p>
-      <w:pPr>
-        <w:numPr>
-          <w:ilvl w:val="0"/>
-          <w:numId w:val="1"/>
-        </w:numPr>
-        <w:ind w:hanging="360"/>
+      <w:bookmarkStart w:id="5" w:name="_Toc206581741"/>
+      <w:r>
         <w:rPr>
           <w:lang w:val="fr-FR"/>
         </w:rPr>
-      </w:pPr>
-      <w:r>
+        <w:t>Gestion du profil</w:t>
+      </w:r>
+      <w:bookmarkEnd w:id="5"/>
+    </w:p>
+    <w:p>
+      <w:pPr>
+        <w:pStyle w:val="Paragraphedeliste"/>
+        <w:numPr>
+          <w:ilvl w:val="0"/>
+          <w:numId w:val="4"/>
+        </w:numPr>
+        <w:jc w:val="left"/>
+      </w:pPr>
+      <w:r>
+        <w:t>Consulter son profil via la page de profil.</w:t>
+      </w:r>
+    </w:p>
+    <w:p>
+      <w:pPr>
+        <w:pStyle w:val="Paragraphedeliste"/>
+        <w:numPr>
+          <w:ilvl w:val="0"/>
+          <w:numId w:val="4"/>
+        </w:numPr>
+        <w:jc w:val="left"/>
+      </w:pPr>
+      <w:r>
+        <w:lastRenderedPageBreak/>
+        <w:t>Modifier</w:t>
+      </w:r>
+      <w:r>
+        <w:t xml:space="preserve"> </w:t>
+      </w:r>
+      <w:r>
+        <w:t>ses informations personnelles (nom, prénom, date de naissance, adresse) via la page de profil.</w:t>
+      </w:r>
+    </w:p>
+    <w:p>
+      <w:pPr>
+        <w:pStyle w:val="Paragraphedeliste"/>
+        <w:numPr>
+          <w:ilvl w:val="0"/>
+          <w:numId w:val="4"/>
+        </w:numPr>
+        <w:jc w:val="left"/>
+      </w:pPr>
+      <w:r>
+        <w:t>Ajouter ou modifier ses informations de permis de conduire via un formulaire comportant :</w:t>
+      </w:r>
+    </w:p>
+    <w:p>
+      <w:pPr>
+        <w:pStyle w:val="Paragraphedeliste"/>
+        <w:numPr>
+          <w:ilvl w:val="1"/>
+          <w:numId w:val="4"/>
+        </w:numPr>
+        <w:jc w:val="left"/>
+      </w:pPr>
+      <w:r>
+        <w:t>Numéro de permis ;</w:t>
+      </w:r>
+    </w:p>
+    <w:p>
+      <w:pPr>
+        <w:pStyle w:val="Paragraphedeliste"/>
+        <w:numPr>
+          <w:ilvl w:val="1"/>
+          <w:numId w:val="4"/>
+        </w:numPr>
+        <w:jc w:val="left"/>
+      </w:pPr>
+      <w:r>
+        <w:t>Préfecture de délivrance ;</w:t>
+      </w:r>
+    </w:p>
+    <w:p>
+      <w:pPr>
+        <w:pStyle w:val="Paragraphedeliste"/>
+        <w:numPr>
+          <w:ilvl w:val="1"/>
+          <w:numId w:val="4"/>
+        </w:numPr>
+        <w:jc w:val="left"/>
+      </w:pPr>
+      <w:r>
+        <w:t>Date d’obtention ;</w:t>
+      </w:r>
+    </w:p>
+    <w:p>
+      <w:pPr>
+        <w:pStyle w:val="Paragraphedeliste"/>
+        <w:numPr>
+          <w:ilvl w:val="1"/>
+          <w:numId w:val="4"/>
+        </w:numPr>
+        <w:jc w:val="left"/>
+      </w:pPr>
+      <w:r>
+        <w:t>Date de validité.</w:t>
+      </w:r>
+    </w:p>
+    <w:p>
+      <w:pPr>
+        <w:pStyle w:val="Paragraphedeliste"/>
+        <w:numPr>
+          <w:ilvl w:val="0"/>
+          <w:numId w:val="4"/>
+        </w:numPr>
+        <w:jc w:val="left"/>
+      </w:pPr>
+      <w:r>
+        <w:t>Supprimer son compte.</w:t>
+      </w:r>
+    </w:p>
+    <w:p>
+      <w:pPr>
+        <w:pStyle w:val="Paragraphedeliste"/>
+        <w:numPr>
+          <w:ilvl w:val="0"/>
+          <w:numId w:val="4"/>
+        </w:numPr>
+        <w:jc w:val="left"/>
+      </w:pPr>
+      <w:r>
+        <w:t>Demander une réinitialisation du mot de passe via la page de profil.</w:t>
+      </w:r>
+    </w:p>
+    <w:p>
+      <w:pPr>
+        <w:pStyle w:val="Titre2"/>
+        <w:spacing w:after="340"/>
+        <w:ind w:left="-5"/>
         <w:rPr>
           <w:lang w:val="fr-FR"/>
         </w:rPr>
-        <w:t>Consulter son profil via la page de profil.</w:t>
-      </w:r>
-    </w:p>
-    <w:p>
-      <w:pPr>
-        <w:numPr>
-          <w:ilvl w:val="0"/>
-          <w:numId w:val="1"/>
-        </w:numPr>
-        <w:ind w:hanging="360"/>
+      </w:pPr>
+      <w:bookmarkStart w:id="6" w:name="_Toc206581742"/>
+      <w:r>
         <w:rPr>
           <w:lang w:val="fr-FR"/>
         </w:rPr>
-      </w:pPr>
-      <w:r>
+        <w:t>Gestion d’une location de voitures</w:t>
+      </w:r>
+      <w:bookmarkEnd w:id="6"/>
+    </w:p>
+    <w:p>
+      <w:pPr>
+        <w:pStyle w:val="Paragraphedeliste"/>
+        <w:numPr>
+          <w:ilvl w:val="0"/>
+          <w:numId w:val="5"/>
+        </w:numPr>
+        <w:jc w:val="left"/>
+      </w:pPr>
+      <w:r>
+        <w:t>Consulter la liste des agences de location.</w:t>
+      </w:r>
+    </w:p>
+    <w:p>
+      <w:pPr>
+        <w:pStyle w:val="Paragraphedeliste"/>
+        <w:numPr>
+          <w:ilvl w:val="0"/>
+          <w:numId w:val="5"/>
+        </w:numPr>
+        <w:jc w:val="left"/>
+      </w:pPr>
+      <w:r>
+        <w:t>Afficher les offres de location après avoir rempli un formulaire de recherche avec les critères suivants :</w:t>
+      </w:r>
+    </w:p>
+    <w:p>
+      <w:pPr>
+        <w:pStyle w:val="Paragraphedeliste"/>
+        <w:numPr>
+          <w:ilvl w:val="1"/>
+          <w:numId w:val="5"/>
+        </w:numPr>
+        <w:jc w:val="left"/>
+      </w:pPr>
+      <w:r>
+        <w:t>Ville de départ ;</w:t>
+      </w:r>
+    </w:p>
+    <w:p>
+      <w:pPr>
+        <w:pStyle w:val="Paragraphedeliste"/>
+        <w:numPr>
+          <w:ilvl w:val="1"/>
+          <w:numId w:val="5"/>
+        </w:numPr>
+        <w:jc w:val="left"/>
+      </w:pPr>
+      <w:r>
+        <w:t>Ville de retour ;</w:t>
+      </w:r>
+    </w:p>
+    <w:p>
+      <w:pPr>
+        <w:pStyle w:val="Paragraphedeliste"/>
+        <w:numPr>
+          <w:ilvl w:val="1"/>
+          <w:numId w:val="5"/>
+        </w:numPr>
+        <w:jc w:val="left"/>
+      </w:pPr>
+      <w:r>
+        <w:t>Date et heure de début</w:t>
+      </w:r>
+      <w:r>
+        <w:t> ;</w:t>
+      </w:r>
+    </w:p>
+    <w:p>
+      <w:pPr>
+        <w:pStyle w:val="Paragraphedeliste"/>
+        <w:numPr>
+          <w:ilvl w:val="1"/>
+          <w:numId w:val="5"/>
+        </w:numPr>
+        <w:jc w:val="left"/>
+      </w:pPr>
+      <w:r>
+        <w:t xml:space="preserve">Date et heure de retour ; </w:t>
+      </w:r>
+    </w:p>
+    <w:p>
+      <w:pPr>
+        <w:pStyle w:val="Paragraphedeliste"/>
+        <w:numPr>
+          <w:ilvl w:val="1"/>
+          <w:numId w:val="5"/>
+        </w:numPr>
+        <w:jc w:val="left"/>
+      </w:pPr>
+      <w:r>
+        <w:t>C</w:t>
+      </w:r>
+      <w:r>
+        <w:t>atégorie du véhicule.</w:t>
+      </w:r>
+    </w:p>
+    <w:p>
+      <w:pPr>
+        <w:pStyle w:val="Paragraphedeliste"/>
+        <w:numPr>
+          <w:ilvl w:val="0"/>
+          <w:numId w:val="5"/>
+        </w:numPr>
+        <w:jc w:val="left"/>
+      </w:pPr>
+      <w:r>
+        <w:t>Consulter le détail d’une offre de location.</w:t>
+      </w:r>
+    </w:p>
+    <w:p>
+      <w:pPr>
+        <w:pStyle w:val="Paragraphedeliste"/>
+        <w:numPr>
+          <w:ilvl w:val="0"/>
+          <w:numId w:val="5"/>
+        </w:numPr>
+        <w:jc w:val="left"/>
+      </w:pPr>
+      <w:r>
+        <w:t>Réserver une location correspondant à une offre, ce qui inclut :</w:t>
+      </w:r>
+    </w:p>
+    <w:p>
+      <w:pPr>
+        <w:pStyle w:val="Paragraphedeliste"/>
+        <w:numPr>
+          <w:ilvl w:val="1"/>
+          <w:numId w:val="5"/>
+        </w:numPr>
+        <w:jc w:val="left"/>
+      </w:pPr>
+      <w:r>
+        <w:t>Fournir ses informations personnelles (récupérables depuis le profil si présentes) ;</w:t>
+      </w:r>
+    </w:p>
+    <w:p>
+      <w:pPr>
+        <w:pStyle w:val="Paragraphedeliste"/>
+        <w:numPr>
+          <w:ilvl w:val="1"/>
+          <w:numId w:val="5"/>
+        </w:numPr>
+        <w:jc w:val="left"/>
+      </w:pPr>
+      <w:r>
+        <w:t>Effectuer le paiement.</w:t>
+      </w:r>
+    </w:p>
+    <w:p>
+      <w:pPr>
+        <w:pStyle w:val="Paragraphedeliste"/>
+        <w:numPr>
+          <w:ilvl w:val="0"/>
+          <w:numId w:val="5"/>
+        </w:numPr>
+        <w:jc w:val="left"/>
+      </w:pPr>
+      <w:r>
+        <w:t>Consulter l’historique de ses réservations (passées et en cours).</w:t>
+      </w:r>
+    </w:p>
+    <w:p>
+      <w:pPr>
+        <w:pStyle w:val="Paragraphedeliste"/>
+        <w:numPr>
+          <w:ilvl w:val="0"/>
+          <w:numId w:val="5"/>
+        </w:numPr>
+        <w:jc w:val="left"/>
+      </w:pPr>
+      <w:r>
+        <w:t>Modifier et annuler une réservation.</w:t>
+      </w:r>
+    </w:p>
+    <w:p>
+      <w:pPr>
+        <w:pStyle w:val="Paragraphedeliste"/>
+        <w:numPr>
+          <w:ilvl w:val="0"/>
+          <w:numId w:val="5"/>
+        </w:numPr>
+        <w:jc w:val="left"/>
+      </w:pPr>
+      <w:r>
+        <w:t>Une offre de location se définit par :</w:t>
+      </w:r>
+    </w:p>
+    <w:p>
+      <w:pPr>
+        <w:pStyle w:val="Paragraphedeliste"/>
+        <w:numPr>
+          <w:ilvl w:val="1"/>
+          <w:numId w:val="5"/>
+        </w:numPr>
+        <w:jc w:val="left"/>
+      </w:pPr>
+      <w:r>
+        <w:t>Une ville de départ ;</w:t>
+      </w:r>
+    </w:p>
+    <w:p>
+      <w:pPr>
+        <w:pStyle w:val="Paragraphedeliste"/>
+        <w:numPr>
+          <w:ilvl w:val="1"/>
+          <w:numId w:val="5"/>
+        </w:numPr>
+        <w:jc w:val="left"/>
+      </w:pPr>
+      <w:r>
+        <w:t>Une ville de retour ;</w:t>
+      </w:r>
+    </w:p>
+    <w:p>
+      <w:pPr>
+        <w:pStyle w:val="Paragraphedeliste"/>
+        <w:numPr>
+          <w:ilvl w:val="1"/>
+          <w:numId w:val="5"/>
+        </w:numPr>
+        <w:jc w:val="left"/>
+      </w:pPr>
+      <w:r>
+        <w:t>Une date et une heure de départ ;</w:t>
+      </w:r>
+    </w:p>
+    <w:p>
+      <w:pPr>
+        <w:pStyle w:val="Paragraphedeliste"/>
+        <w:numPr>
+          <w:ilvl w:val="1"/>
+          <w:numId w:val="5"/>
+        </w:numPr>
+        <w:jc w:val="left"/>
+      </w:pPr>
+      <w:r>
+        <w:t xml:space="preserve">Une date et une heure de retour ; </w:t>
+      </w:r>
+    </w:p>
+    <w:p>
+      <w:pPr>
+        <w:pStyle w:val="Paragraphedeliste"/>
+        <w:numPr>
+          <w:ilvl w:val="1"/>
+          <w:numId w:val="5"/>
+        </w:numPr>
+        <w:jc w:val="left"/>
+      </w:pPr>
+      <w:r>
+        <w:t xml:space="preserve">Une catégorie de véhicule ; </w:t>
+      </w:r>
+    </w:p>
+    <w:p>
+      <w:pPr>
+        <w:pStyle w:val="Paragraphedeliste"/>
+        <w:numPr>
+          <w:ilvl w:val="1"/>
+          <w:numId w:val="5"/>
+        </w:numPr>
+        <w:jc w:val="left"/>
+      </w:pPr>
+      <w:r>
+        <w:t>Un tarif.</w:t>
+      </w:r>
+    </w:p>
+    <w:p>
+      <w:pPr>
+        <w:pStyle w:val="Titre2"/>
         <w:rPr>
           <w:lang w:val="fr-FR"/>
         </w:rPr>
-        <w:t>Modifier</w:t>
-      </w:r>
+      </w:pPr>
+      <w:bookmarkStart w:id="7" w:name="_Toc206581743"/>
       <w:r>
         <w:rPr>
           <w:lang w:val="fr-FR"/>
         </w:rPr>
-        <w:tab/>
-        <w:t>ses informations personnelles (nom, prénom, date de naissance, adresse) via la page de profil.</w:t>
-      </w:r>
-    </w:p>
-    <w:p>
-      <w:pPr>
-        <w:numPr>
-          <w:ilvl w:val="0"/>
-          <w:numId w:val="1"/>
-        </w:numPr>
-        <w:spacing w:after="725"/>
-        <w:ind w:hanging="360"/>
-      </w:pPr>
-      <w:proofErr w:type="spellStart"/>
-      <w:r>
-        <w:t>Supprimer</w:t>
-      </w:r>
-      <w:proofErr w:type="spellEnd"/>
-      <w:r>
-        <w:t xml:space="preserve"> son </w:t>
-      </w:r>
-      <w:proofErr w:type="spellStart"/>
-      <w:r>
-        <w:t>compte</w:t>
-      </w:r>
-      <w:proofErr w:type="spellEnd"/>
-      <w:r>
-        <w:t>.</w:t>
-      </w:r>
-    </w:p>
-    <w:p>
-      <w:pPr>
-        <w:pStyle w:val="Titre2"/>
-        <w:spacing w:after="340"/>
-        <w:ind w:left="-5"/>
-      </w:pPr>
-      <w:r>
-        <w:t xml:space="preserve">Gestion </w:t>
-      </w:r>
-      <w:proofErr w:type="spellStart"/>
-      <w:r>
-        <w:t>d’une</w:t>
-      </w:r>
-      <w:proofErr w:type="spellEnd"/>
-      <w:r>
-        <w:t xml:space="preserve"> location de voitures</w:t>
-      </w:r>
-    </w:p>
-    <w:p>
-      <w:pPr>
-        <w:numPr>
-          <w:ilvl w:val="0"/>
-          <w:numId w:val="2"/>
-        </w:numPr>
-        <w:ind w:hanging="360"/>
+        <w:t>Gestion de litiges et a</w:t>
+      </w:r>
+      <w:r>
         <w:rPr>
           <w:lang w:val="fr-FR"/>
         </w:rPr>
-      </w:pPr>
-      <w:r>
+        <w:t>ssistance</w:t>
+      </w:r>
+      <w:bookmarkEnd w:id="7"/>
+    </w:p>
+    <w:p>
+      <w:pPr>
+        <w:pStyle w:val="Paragraphedeliste"/>
+        <w:numPr>
+          <w:ilvl w:val="0"/>
+          <w:numId w:val="5"/>
+        </w:numPr>
+      </w:pPr>
+      <w:r>
+        <w:t>Consulter les demandes d’assistance sur une page dédiée</w:t>
+      </w:r>
+    </w:p>
+    <w:p>
+      <w:pPr>
+        <w:pStyle w:val="Paragraphedeliste"/>
+        <w:numPr>
+          <w:ilvl w:val="0"/>
+          <w:numId w:val="5"/>
+        </w:numPr>
+      </w:pPr>
+      <w:r>
+        <w:lastRenderedPageBreak/>
+        <w:t xml:space="preserve">Sélectionner une demande d’assistance </w:t>
+      </w:r>
+      <w:r>
+        <w:t xml:space="preserve">par message préalable </w:t>
+      </w:r>
+      <w:r>
+        <w:t xml:space="preserve">pour en ouvrir </w:t>
+      </w:r>
+      <w:r>
+        <w:t>l’historique des échanges. Un échange comportera :</w:t>
+      </w:r>
+    </w:p>
+    <w:p>
+      <w:pPr>
+        <w:pStyle w:val="Paragraphedeliste"/>
+        <w:numPr>
+          <w:ilvl w:val="1"/>
+          <w:numId w:val="5"/>
+        </w:numPr>
+      </w:pPr>
+      <w:r>
+        <w:t>Un sujet ;</w:t>
+      </w:r>
+    </w:p>
+    <w:p>
+      <w:pPr>
+        <w:pStyle w:val="Paragraphedeliste"/>
+        <w:numPr>
+          <w:ilvl w:val="1"/>
+          <w:numId w:val="5"/>
+        </w:numPr>
+      </w:pPr>
+      <w:r>
+        <w:t>Un auteur ;</w:t>
+      </w:r>
+    </w:p>
+    <w:p>
+      <w:pPr>
+        <w:pStyle w:val="Paragraphedeliste"/>
+        <w:numPr>
+          <w:ilvl w:val="1"/>
+          <w:numId w:val="5"/>
+        </w:numPr>
+      </w:pPr>
+      <w:r>
+        <w:t>Une date d’envoi ;</w:t>
+      </w:r>
+    </w:p>
+    <w:p>
+      <w:pPr>
+        <w:pStyle w:val="Paragraphedeliste"/>
+        <w:numPr>
+          <w:ilvl w:val="1"/>
+          <w:numId w:val="5"/>
+        </w:numPr>
+      </w:pPr>
+      <w:r>
+        <w:t>Un corps.</w:t>
+      </w:r>
+    </w:p>
+    <w:p>
+      <w:pPr>
+        <w:pStyle w:val="Paragraphedeliste"/>
+        <w:numPr>
+          <w:ilvl w:val="0"/>
+          <w:numId w:val="5"/>
+        </w:numPr>
+      </w:pPr>
+      <w:r>
+        <w:t xml:space="preserve">Créer une nouvelle demande d’assistance </w:t>
+      </w:r>
+      <w:r>
+        <w:t xml:space="preserve">par message </w:t>
+      </w:r>
+      <w:r>
+        <w:t>via un formulaire dédié comportant en champs :</w:t>
+      </w:r>
+    </w:p>
+    <w:p>
+      <w:pPr>
+        <w:pStyle w:val="Paragraphedeliste"/>
+        <w:numPr>
+          <w:ilvl w:val="1"/>
+          <w:numId w:val="5"/>
+        </w:numPr>
+      </w:pPr>
+      <w:r>
+        <w:t>Sujet ;</w:t>
+      </w:r>
+    </w:p>
+    <w:p>
+      <w:pPr>
+        <w:pStyle w:val="Paragraphedeliste"/>
+        <w:numPr>
+          <w:ilvl w:val="1"/>
+          <w:numId w:val="5"/>
+        </w:numPr>
+      </w:pPr>
+      <w:r>
+        <w:t xml:space="preserve">Catégorie (à choisir dans une liste </w:t>
+      </w:r>
+      <w:proofErr w:type="spellStart"/>
+      <w:r>
+        <w:t>prépeuplée</w:t>
+      </w:r>
+      <w:proofErr w:type="spellEnd"/>
+      <w:r>
+        <w:t>, option Autre possible) ;</w:t>
+      </w:r>
+    </w:p>
+    <w:p>
+      <w:pPr>
+        <w:pStyle w:val="Paragraphedeliste"/>
+        <w:numPr>
+          <w:ilvl w:val="1"/>
+          <w:numId w:val="5"/>
+        </w:numPr>
+      </w:pPr>
+      <w:r>
+        <w:t>Email (ajout automatique si récupérable dans les informations personnelles car connecté) ;</w:t>
+      </w:r>
+    </w:p>
+    <w:p>
+      <w:pPr>
+        <w:pStyle w:val="Paragraphedeliste"/>
+        <w:numPr>
+          <w:ilvl w:val="1"/>
+          <w:numId w:val="5"/>
+        </w:numPr>
+      </w:pPr>
+      <w:r>
+        <w:t>Message.</w:t>
+      </w:r>
+    </w:p>
+    <w:p>
+      <w:pPr>
+        <w:pStyle w:val="Paragraphedeliste"/>
+        <w:numPr>
+          <w:ilvl w:val="0"/>
+          <w:numId w:val="5"/>
+        </w:numPr>
+      </w:pPr>
+      <w:r>
+        <w:t>Créer une demande d’assistance via un chat amenant à une application de chat</w:t>
+      </w:r>
+    </w:p>
+    <w:p>
+      <w:pPr>
+        <w:pStyle w:val="Titre2"/>
+      </w:pPr>
+      <w:bookmarkStart w:id="8" w:name="_Toc206581744"/>
+      <w:r>
+        <w:t xml:space="preserve">Chat </w:t>
+      </w:r>
+      <w:proofErr w:type="spellStart"/>
+      <w:r>
+        <w:t>d’assistance</w:t>
+      </w:r>
+      <w:bookmarkEnd w:id="8"/>
+      <w:proofErr w:type="spellEnd"/>
+    </w:p>
+    <w:p>
+      <w:pPr>
+        <w:pStyle w:val="Paragraphedeliste"/>
+        <w:numPr>
+          <w:ilvl w:val="0"/>
+          <w:numId w:val="5"/>
+        </w:numPr>
+      </w:pPr>
+      <w:r>
+        <w:t>Connexion et ouverture du c</w:t>
+      </w:r>
+      <w:r>
+        <w:t>hat via les informations utilisateur</w:t>
+      </w:r>
+    </w:p>
+    <w:p>
+      <w:pPr>
+        <w:pStyle w:val="Paragraphedeliste"/>
+        <w:numPr>
+          <w:ilvl w:val="0"/>
+          <w:numId w:val="5"/>
+        </w:numPr>
+      </w:pPr>
+      <w:r>
+        <w:t>Démarrage d’une nouvelle session d’échange par le client et réponse à quelques question générées par un bot de sorte à placer un contexte de base.  Une session d’échange comportera :</w:t>
+      </w:r>
+    </w:p>
+    <w:p>
+      <w:pPr>
+        <w:pStyle w:val="Paragraphedeliste"/>
+        <w:numPr>
+          <w:ilvl w:val="1"/>
+          <w:numId w:val="5"/>
+        </w:numPr>
+      </w:pPr>
+      <w:r>
+        <w:t>Un identifiant unique</w:t>
+      </w:r>
+    </w:p>
+    <w:p>
+      <w:pPr>
+        <w:pStyle w:val="Paragraphedeliste"/>
+        <w:numPr>
+          <w:ilvl w:val="1"/>
+          <w:numId w:val="5"/>
+        </w:numPr>
+      </w:pPr>
+      <w:r>
+        <w:t>Un contexte visible par le service technique</w:t>
+      </w:r>
+    </w:p>
+    <w:p>
+      <w:pPr>
+        <w:pStyle w:val="Paragraphedeliste"/>
+        <w:numPr>
+          <w:ilvl w:val="0"/>
+          <w:numId w:val="5"/>
+        </w:numPr>
+      </w:pPr>
+      <w:r>
+        <w:t>Connexion à une session d’échange ciblée via son identifiant unique</w:t>
+      </w:r>
+    </w:p>
+    <w:p>
+      <w:pPr>
+        <w:pStyle w:val="Paragraphedeliste"/>
+        <w:numPr>
+          <w:ilvl w:val="0"/>
+          <w:numId w:val="5"/>
+        </w:numPr>
+      </w:pPr>
+      <w:r>
+        <w:t xml:space="preserve">Utiliser une interface de chat pour communiquer en direct avec un </w:t>
+      </w:r>
+    </w:p>
+    <w:p>
+      <w:pPr>
+        <w:pStyle w:val="Paragraphedeliste"/>
+        <w:numPr>
+          <w:ilvl w:val="0"/>
+          <w:numId w:val="5"/>
+        </w:numPr>
+      </w:pPr>
+      <w:r>
+        <w:t>Confirmer la résolution / fermeture d’un litige via un bouton dédié.</w:t>
+      </w:r>
+    </w:p>
+    <w:bookmarkStart w:id="9" w:name="_Toc206581745"/>
+    <w:p>
+      <w:pPr>
+        <w:pStyle w:val="Titre1"/>
+        <w:spacing w:after="326"/>
+        <w:ind w:left="-5"/>
         <w:rPr>
           <w:lang w:val="fr-FR"/>
         </w:rPr>
-        <w:t>Consulter la liste des agences de location.</w:t>
-      </w:r>
-    </w:p>
-    <w:p>
-      <w:pPr>
-        <w:numPr>
-          <w:ilvl w:val="0"/>
-          <w:numId w:val="2"/>
-        </w:numPr>
-        <w:spacing w:after="11"/>
-        <w:ind w:hanging="360"/>
-        <w:rPr>
-          <w:lang w:val="fr-FR"/>
-        </w:rPr>
-      </w:pPr>
-      <w:r>
-        <w:rPr>
-          <w:lang w:val="fr-FR"/>
-        </w:rPr>
-        <w:t>Afficher les offres de location après avoir rempli un formulaire de recherche avec les critères suivants :</w:t>
-      </w:r>
-    </w:p>
-    <w:p>
-      <w:pPr>
-        <w:numPr>
-          <w:ilvl w:val="1"/>
-          <w:numId w:val="2"/>
-        </w:numPr>
-        <w:spacing w:after="16"/>
-        <w:ind w:hanging="360"/>
-      </w:pPr>
-      <w:proofErr w:type="spellStart"/>
-      <w:r>
-        <w:t>ville</w:t>
-      </w:r>
-      <w:proofErr w:type="spellEnd"/>
-      <w:r>
-        <w:t xml:space="preserve"> de </w:t>
-      </w:r>
-      <w:proofErr w:type="spellStart"/>
-      <w:proofErr w:type="gramStart"/>
-      <w:r>
-        <w:t>départ</w:t>
-      </w:r>
-      <w:proofErr w:type="spellEnd"/>
-      <w:r>
-        <w:t xml:space="preserve"> ;</w:t>
-      </w:r>
-      <w:proofErr w:type="gramEnd"/>
-    </w:p>
-    <w:p>
-      <w:pPr>
-        <w:spacing w:after="14"/>
-        <w:ind w:left="1090"/>
-      </w:pPr>
-      <w:r>
-        <w:rPr>
-          <w:rFonts w:ascii="Arial" w:eastAsia="Arial" w:hAnsi="Arial" w:cs="Arial"/>
-        </w:rPr>
-        <w:t xml:space="preserve">○ </w:t>
-      </w:r>
-      <w:proofErr w:type="spellStart"/>
-      <w:r>
-        <w:t>ville</w:t>
-      </w:r>
-      <w:proofErr w:type="spellEnd"/>
-      <w:r>
-        <w:t xml:space="preserve"> de </w:t>
-      </w:r>
-      <w:proofErr w:type="gramStart"/>
-      <w:r>
-        <w:t>retour ;</w:t>
-      </w:r>
-      <w:proofErr w:type="gramEnd"/>
-    </w:p>
-    <w:p>
-      <w:pPr>
-        <w:spacing w:after="14"/>
-        <w:ind w:left="1090"/>
-      </w:pPr>
-      <w:r>
-        <w:rPr>
-          <w:rFonts w:ascii="Arial" w:eastAsia="Arial" w:hAnsi="Arial" w:cs="Arial"/>
-        </w:rPr>
-        <w:t xml:space="preserve">○ </w:t>
-      </w:r>
-      <w:r>
-        <w:t xml:space="preserve">date et </w:t>
-      </w:r>
-      <w:proofErr w:type="spellStart"/>
-      <w:r>
-        <w:t>heure</w:t>
-      </w:r>
-      <w:proofErr w:type="spellEnd"/>
-      <w:r>
-        <w:t xml:space="preserve"> de début</w:t>
-      </w:r>
-    </w:p>
-    <w:p>
-      <w:pPr>
-        <w:ind w:left="1090" w:right="4538"/>
-        <w:rPr>
-          <w:lang w:val="fr-FR"/>
-        </w:rPr>
-      </w:pPr>
-      <w:r>
-        <w:rPr>
-          <w:rFonts w:ascii="Arial" w:eastAsia="Arial" w:hAnsi="Arial" w:cs="Arial"/>
-          <w:lang w:val="fr-FR"/>
-        </w:rPr>
-        <w:t xml:space="preserve">○ </w:t>
-      </w:r>
-      <w:r>
-        <w:rPr>
-          <w:lang w:val="fr-FR"/>
-        </w:rPr>
-        <w:t xml:space="preserve">date et heure de retour ; </w:t>
-      </w:r>
-      <w:r>
-        <w:rPr>
-          <w:rFonts w:ascii="Arial" w:eastAsia="Arial" w:hAnsi="Arial" w:cs="Arial"/>
-          <w:lang w:val="fr-FR"/>
-        </w:rPr>
-        <w:t xml:space="preserve">○ </w:t>
-      </w:r>
-      <w:r>
-        <w:rPr>
-          <w:lang w:val="fr-FR"/>
-        </w:rPr>
-        <w:t>catégorie du véhicule.</w:t>
-      </w:r>
-    </w:p>
-    <w:p>
-      <w:pPr>
-        <w:numPr>
-          <w:ilvl w:val="0"/>
-          <w:numId w:val="2"/>
-        </w:numPr>
-        <w:ind w:hanging="360"/>
-        <w:rPr>
-          <w:lang w:val="fr-FR"/>
-        </w:rPr>
-      </w:pPr>
-      <w:r>
-        <w:rPr>
-          <w:lang w:val="fr-FR"/>
-        </w:rPr>
-        <w:t>Consulter le détail d’une offre de location.</w:t>
-      </w:r>
-    </w:p>
-    <w:p>
-      <w:pPr>
-        <w:numPr>
-          <w:ilvl w:val="0"/>
-          <w:numId w:val="2"/>
-        </w:numPr>
-        <w:ind w:hanging="360"/>
-        <w:rPr>
-          <w:lang w:val="fr-FR"/>
-        </w:rPr>
-      </w:pPr>
-      <w:r>
-        <w:rPr>
-          <w:lang w:val="fr-FR"/>
-        </w:rPr>
-        <w:t>Réserver une location correspondant à une offre, ce qui inclut :</w:t>
-      </w:r>
-    </w:p>
-    <w:p>
-      <w:pPr>
-        <w:numPr>
-          <w:ilvl w:val="1"/>
-          <w:numId w:val="2"/>
-        </w:numPr>
-        <w:spacing w:after="10"/>
-        <w:ind w:hanging="360"/>
-        <w:rPr>
-          <w:lang w:val="fr-FR"/>
-        </w:rPr>
-      </w:pPr>
-      <w:proofErr w:type="gramStart"/>
-      <w:r>
-        <w:rPr>
-          <w:lang w:val="fr-FR"/>
-        </w:rPr>
-        <w:t>fournir</w:t>
-      </w:r>
-      <w:proofErr w:type="gramEnd"/>
-      <w:r>
-        <w:rPr>
-          <w:lang w:val="fr-FR"/>
-        </w:rPr>
-        <w:t xml:space="preserve"> ses informations personnelles (récupérables depuis le profil si présentes) ;</w:t>
-      </w:r>
-    </w:p>
-    <w:p>
-      <w:pPr>
-        <w:ind w:left="1090"/>
-      </w:pPr>
-      <w:r>
-        <w:rPr>
-          <w:rFonts w:ascii="Arial" w:eastAsia="Arial" w:hAnsi="Arial" w:cs="Arial"/>
-        </w:rPr>
-        <w:t xml:space="preserve">○ </w:t>
-      </w:r>
-      <w:proofErr w:type="spellStart"/>
-      <w:r>
-        <w:t>effectuer</w:t>
-      </w:r>
-      <w:proofErr w:type="spellEnd"/>
-      <w:r>
-        <w:t xml:space="preserve"> le </w:t>
-      </w:r>
-      <w:proofErr w:type="spellStart"/>
-      <w:r>
-        <w:t>paiement</w:t>
-      </w:r>
-      <w:proofErr w:type="spellEnd"/>
-      <w:r>
-        <w:t>.</w:t>
-      </w:r>
-    </w:p>
-    <w:p>
-      <w:pPr>
-        <w:numPr>
-          <w:ilvl w:val="0"/>
-          <w:numId w:val="2"/>
-        </w:numPr>
-        <w:ind w:hanging="360"/>
-        <w:rPr>
-          <w:lang w:val="fr-FR"/>
-        </w:rPr>
-      </w:pPr>
-      <w:r>
-        <w:rPr>
-          <w:lang w:val="fr-FR"/>
-        </w:rPr>
-        <w:lastRenderedPageBreak/>
-        <w:t>Consulter l’historique de ses réservations (passées et en cours).</w:t>
-      </w:r>
-    </w:p>
-    <w:p>
-      <w:pPr>
-        <w:numPr>
-          <w:ilvl w:val="0"/>
-          <w:numId w:val="2"/>
-        </w:numPr>
-        <w:ind w:hanging="360"/>
-        <w:rPr>
-          <w:lang w:val="fr-FR"/>
-        </w:rPr>
-      </w:pPr>
-      <w:r>
-        <w:rPr>
-          <w:lang w:val="fr-FR"/>
-        </w:rPr>
-        <w:t>Modifier et annuler une réservation.</w:t>
-      </w:r>
-    </w:p>
-    <w:p>
-      <w:pPr>
-        <w:spacing w:after="14"/>
-        <w:rPr>
-          <w:lang w:val="fr-FR"/>
-        </w:rPr>
-      </w:pPr>
-      <w:r>
-        <w:rPr>
-          <w:lang w:val="fr-FR"/>
-        </w:rPr>
-        <w:t>Une offre de location se définit par :</w:t>
-      </w:r>
-    </w:p>
-    <w:p>
-      <w:pPr>
-        <w:numPr>
-          <w:ilvl w:val="0"/>
-          <w:numId w:val="2"/>
-        </w:numPr>
-        <w:spacing w:after="14"/>
-        <w:ind w:hanging="360"/>
-      </w:pPr>
-      <w:proofErr w:type="spellStart"/>
-      <w:r>
-        <w:t>une</w:t>
-      </w:r>
-      <w:proofErr w:type="spellEnd"/>
-      <w:r>
-        <w:t xml:space="preserve"> </w:t>
-      </w:r>
-      <w:proofErr w:type="spellStart"/>
-      <w:r>
-        <w:t>ville</w:t>
-      </w:r>
-      <w:proofErr w:type="spellEnd"/>
-      <w:r>
-        <w:t xml:space="preserve"> de </w:t>
-      </w:r>
-      <w:proofErr w:type="spellStart"/>
-      <w:proofErr w:type="gramStart"/>
-      <w:r>
-        <w:t>départ</w:t>
-      </w:r>
-      <w:proofErr w:type="spellEnd"/>
-      <w:r>
-        <w:t xml:space="preserve"> ;</w:t>
-      </w:r>
-      <w:proofErr w:type="gramEnd"/>
-    </w:p>
-    <w:p>
-      <w:pPr>
-        <w:numPr>
-          <w:ilvl w:val="0"/>
-          <w:numId w:val="2"/>
-        </w:numPr>
-        <w:spacing w:after="13"/>
-        <w:ind w:hanging="360"/>
-      </w:pPr>
-      <w:proofErr w:type="spellStart"/>
-      <w:r>
-        <w:t>une</w:t>
-      </w:r>
-      <w:proofErr w:type="spellEnd"/>
-      <w:r>
-        <w:t xml:space="preserve"> </w:t>
-      </w:r>
-      <w:proofErr w:type="spellStart"/>
-      <w:r>
-        <w:t>ville</w:t>
-      </w:r>
-      <w:proofErr w:type="spellEnd"/>
-      <w:r>
-        <w:t xml:space="preserve"> de </w:t>
-      </w:r>
-      <w:proofErr w:type="gramStart"/>
-      <w:r>
-        <w:t>retour ;</w:t>
-      </w:r>
-      <w:proofErr w:type="gramEnd"/>
-    </w:p>
-    <w:p>
-      <w:pPr>
-        <w:numPr>
-          <w:ilvl w:val="0"/>
-          <w:numId w:val="2"/>
-        </w:numPr>
-        <w:spacing w:after="13"/>
-        <w:ind w:hanging="360"/>
-        <w:rPr>
-          <w:lang w:val="fr-FR"/>
-        </w:rPr>
-      </w:pPr>
-      <w:proofErr w:type="gramStart"/>
-      <w:r>
-        <w:rPr>
-          <w:lang w:val="fr-FR"/>
-        </w:rPr>
-        <w:t>une</w:t>
-      </w:r>
-      <w:proofErr w:type="gramEnd"/>
-      <w:r>
-        <w:rPr>
-          <w:lang w:val="fr-FR"/>
-        </w:rPr>
-        <w:t xml:space="preserve"> date et une heure de départ ;</w:t>
-      </w:r>
-    </w:p>
-    <w:p>
-      <w:pPr>
-        <w:numPr>
-          <w:ilvl w:val="0"/>
-          <w:numId w:val="2"/>
-        </w:numPr>
-        <w:spacing w:after="765" w:line="278" w:lineRule="auto"/>
-        <w:ind w:hanging="360"/>
-        <w:rPr>
-          <w:lang w:val="fr-FR"/>
-        </w:rPr>
-      </w:pPr>
-      <w:proofErr w:type="gramStart"/>
-      <w:r>
-        <w:rPr>
-          <w:lang w:val="fr-FR"/>
-        </w:rPr>
-        <w:t>une</w:t>
-      </w:r>
-      <w:proofErr w:type="gramEnd"/>
-      <w:r>
-        <w:rPr>
-          <w:lang w:val="fr-FR"/>
-        </w:rPr>
-        <w:t xml:space="preserve"> date et une heure de retour ; </w:t>
-      </w:r>
-      <w:r>
-        <w:rPr>
-          <w:rFonts w:ascii="Arial" w:eastAsia="Arial" w:hAnsi="Arial" w:cs="Arial"/>
-          <w:lang w:val="fr-FR"/>
-        </w:rPr>
-        <w:t xml:space="preserve">● </w:t>
-      </w:r>
-      <w:r>
-        <w:rPr>
-          <w:lang w:val="fr-FR"/>
-        </w:rPr>
-        <w:t xml:space="preserve">une catégorie de véhicule ; </w:t>
-      </w:r>
-      <w:r>
-        <w:rPr>
-          <w:rFonts w:ascii="Arial" w:eastAsia="Arial" w:hAnsi="Arial" w:cs="Arial"/>
-          <w:lang w:val="fr-FR"/>
-        </w:rPr>
-        <w:t xml:space="preserve">● </w:t>
-      </w:r>
-      <w:r>
-        <w:rPr>
-          <w:lang w:val="fr-FR"/>
-        </w:rPr>
-        <w:t>un tarif.</w:t>
-      </w:r>
-    </w:p>
-    <w:p>
-      <w:pPr>
-        <w:pStyle w:val="Titre1"/>
-        <w:spacing w:after="326"/>
-        <w:ind w:left="-5"/>
       </w:pPr>
       <w:r>
         <w:rPr>
           <w:noProof/>
           <w:sz w:val="22"/>
+          <w:lang w:val="fr-FR"/>
         </w:rPr>
         <mc:AlternateContent>
           <mc:Choice Requires="wpg">
@@ -1827,202 +2769,178 @@
       <w:r>
         <w:rPr>
           <w:color w:val="225EC4"/>
+          <w:lang w:val="fr-FR"/>
         </w:rPr>
         <w:t>.</w:t>
       </w:r>
       <w:r>
         <w:rPr>
           <w:color w:val="FF3B00"/>
+          <w:lang w:val="fr-FR"/>
         </w:rPr>
         <w:t xml:space="preserve">. </w:t>
       </w:r>
       <w:r>
-        <w:t xml:space="preserve">Exigences </w:t>
-      </w:r>
-      <w:proofErr w:type="spellStart"/>
-      <w:r>
-        <w:t>particulières</w:t>
-      </w:r>
-      <w:proofErr w:type="spellEnd"/>
-    </w:p>
-    <w:p>
-      <w:pPr>
-        <w:numPr>
-          <w:ilvl w:val="0"/>
-          <w:numId w:val="3"/>
-        </w:numPr>
-        <w:ind w:hanging="360"/>
         <w:rPr>
           <w:lang w:val="fr-FR"/>
         </w:rPr>
-      </w:pPr>
-      <w:r>
-        <w:rPr>
-          <w:lang w:val="fr-FR"/>
-        </w:rPr>
+        <w:t>Exigences particulières</w:t>
+      </w:r>
+      <w:bookmarkEnd w:id="9"/>
+    </w:p>
+    <w:p>
+      <w:pPr>
+        <w:pStyle w:val="Paragraphedeliste"/>
+        <w:numPr>
+          <w:ilvl w:val="0"/>
+          <w:numId w:val="6"/>
+        </w:numPr>
+        <w:jc w:val="left"/>
+      </w:pPr>
+      <w:r>
         <w:t>La modification d’une réservation est possible jusqu’à 48 h avant le début de cette dernière.</w:t>
       </w:r>
     </w:p>
     <w:p>
       <w:pPr>
+        <w:pStyle w:val="Paragraphedeliste"/>
         <w:numPr>
           <w:ilvl w:val="0"/>
-          <w:numId w:val="3"/>
-        </w:numPr>
-        <w:ind w:hanging="360"/>
-        <w:rPr>
-          <w:lang w:val="fr-FR"/>
-        </w:rPr>
-      </w:pPr>
-      <w:r>
-        <w:rPr>
-          <w:lang w:val="fr-FR"/>
-        </w:rPr>
-        <w:t>À moins d'une semaine du début de la réservation, YourCarYourWay ne rembourse que 25 % du montant total de la réservation.</w:t>
-      </w:r>
-    </w:p>
-    <w:p>
-      <w:pPr>
+          <w:numId w:val="6"/>
+        </w:numPr>
+        <w:jc w:val="left"/>
+      </w:pPr>
+      <w:r>
+        <w:t xml:space="preserve">À moins d'une semaine du début de la réservation, </w:t>
+      </w:r>
+      <w:proofErr w:type="spellStart"/>
+      <w:r>
+        <w:t>YourCarYourWay</w:t>
+      </w:r>
+      <w:proofErr w:type="spellEnd"/>
+      <w:r>
+        <w:t xml:space="preserve"> ne rembourse que 25 % du montant total de la réservation.</w:t>
+      </w:r>
+    </w:p>
+    <w:p>
+      <w:pPr>
+        <w:pStyle w:val="Paragraphedeliste"/>
         <w:numPr>
           <w:ilvl w:val="0"/>
-          <w:numId w:val="3"/>
-        </w:numPr>
-        <w:ind w:hanging="360"/>
-        <w:rPr>
-          <w:lang w:val="fr-FR"/>
-        </w:rPr>
-      </w:pPr>
-      <w:r>
-        <w:rPr>
-          <w:lang w:val="fr-FR"/>
-        </w:rPr>
+          <w:numId w:val="6"/>
+        </w:numPr>
+        <w:jc w:val="left"/>
+      </w:pPr>
+      <w:r>
         <w:t>Les</w:t>
       </w:r>
       <w:r>
-        <w:rPr>
-          <w:lang w:val="fr-FR"/>
-        </w:rPr>
-        <w:tab/>
+        <w:t xml:space="preserve"> </w:t>
+      </w:r>
+      <w:r>
         <w:t>catégories</w:t>
       </w:r>
       <w:r>
-        <w:rPr>
-          <w:lang w:val="fr-FR"/>
-        </w:rPr>
         <w:tab/>
         <w:t>du</w:t>
       </w:r>
       <w:r>
-        <w:rPr>
-          <w:lang w:val="fr-FR"/>
-        </w:rPr>
-        <w:tab/>
+        <w:t xml:space="preserve"> </w:t>
+      </w:r>
+      <w:r>
         <w:t>véhicule</w:t>
       </w:r>
       <w:r>
-        <w:rPr>
-          <w:lang w:val="fr-FR"/>
-        </w:rPr>
-        <w:tab/>
+        <w:t xml:space="preserve"> </w:t>
+      </w:r>
+      <w:r>
         <w:t>reprennent</w:t>
       </w:r>
       <w:r>
-        <w:rPr>
-          <w:lang w:val="fr-FR"/>
-        </w:rPr>
-        <w:tab/>
+        <w:t xml:space="preserve"> </w:t>
+      </w:r>
+      <w:r>
         <w:t>la</w:t>
       </w:r>
       <w:r>
-        <w:rPr>
-          <w:lang w:val="fr-FR"/>
-        </w:rPr>
-        <w:tab/>
+        <w:t xml:space="preserve"> </w:t>
+      </w:r>
+      <w:r>
         <w:t>norme</w:t>
       </w:r>
       <w:r>
-        <w:rPr>
-          <w:lang w:val="fr-FR"/>
-        </w:rPr>
-        <w:tab/>
+        <w:t xml:space="preserve"> </w:t>
+      </w:r>
+      <w:r>
         <w:t xml:space="preserve">ACRISS : </w:t>
       </w:r>
-      <w:hyperlink r:id="rId6">
+      <w:hyperlink r:id="rId7">
         <w:r>
           <w:rPr>
             <w:color w:val="1155CC"/>
             <w:u w:val="single" w:color="1155CC"/>
-            <w:lang w:val="fr-FR"/>
           </w:rPr>
           <w:t>https://www.acriss.org/car-codes/</w:t>
         </w:r>
       </w:hyperlink>
       <w:r>
-        <w:rPr>
-          <w:lang w:val="fr-FR"/>
-        </w:rPr>
         <w:t>.</w:t>
       </w:r>
     </w:p>
     <w:p>
       <w:pPr>
+        <w:pStyle w:val="Paragraphedeliste"/>
         <w:numPr>
           <w:ilvl w:val="0"/>
-          <w:numId w:val="3"/>
-        </w:numPr>
-        <w:ind w:hanging="360"/>
-        <w:rPr>
-          <w:lang w:val="fr-FR"/>
-        </w:rPr>
-      </w:pPr>
-      <w:r>
-        <w:rPr>
-          <w:lang w:val="fr-FR"/>
-        </w:rPr>
+          <w:numId w:val="6"/>
+        </w:numPr>
+        <w:jc w:val="left"/>
+      </w:pPr>
+      <w:r>
         <w:t>La suppression du compte implique de saisir le mot de passe du compte.</w:t>
       </w:r>
     </w:p>
     <w:p>
       <w:pPr>
+        <w:pStyle w:val="Paragraphedeliste"/>
         <w:numPr>
           <w:ilvl w:val="0"/>
-          <w:numId w:val="3"/>
-        </w:numPr>
-        <w:ind w:hanging="360"/>
-        <w:rPr>
-          <w:lang w:val="fr-FR"/>
-        </w:rPr>
-      </w:pPr>
-      <w:r>
-        <w:rPr>
-          <w:lang w:val="fr-FR"/>
-        </w:rPr>
-        <w:t>Les applications utilisées en agence doivent avoir accès à une API pour consulter et modifier les données traitées par l’application à destination des clients. Les opérations CRUD standard sont requises pour chaque domaine (exemple : utilisateur, réservation, etc.).</w:t>
-      </w:r>
-    </w:p>
-    <w:p>
-      <w:pPr>
+          <w:numId w:val="6"/>
+        </w:numPr>
+        <w:jc w:val="left"/>
+      </w:pPr>
+      <w:r>
+        <w:t xml:space="preserve">Les applications utilisées en agence doivent avoir accès à une API pour consulter et modifier les données traitées par l’application à destination des clients. Les </w:t>
+      </w:r>
+      <w:r>
+        <w:lastRenderedPageBreak/>
+        <w:t>opérations CRUD standard sont requises pour chaque domaine (exemple : utilisateur, réservation, etc.).</w:t>
+      </w:r>
+    </w:p>
+    <w:p>
+      <w:pPr>
+        <w:pStyle w:val="Paragraphedeliste"/>
         <w:numPr>
           <w:ilvl w:val="0"/>
-          <w:numId w:val="3"/>
-        </w:numPr>
-        <w:ind w:hanging="360"/>
-        <w:rPr>
-          <w:lang w:val="fr-FR"/>
-        </w:rPr>
-      </w:pPr>
-      <w:r>
-        <w:rPr>
-          <w:lang w:val="fr-FR"/>
-        </w:rPr>
-        <w:t>La gestion du paiement doit être externalisée auprès d’un fournisseur de service de paiement en ligne (par exemple : Stripe).</w:t>
-      </w:r>
-    </w:p>
-    <w:p>
-      <w:pPr>
-        <w:rPr>
-          <w:lang w:val="fr-FR"/>
-        </w:rPr>
+          <w:numId w:val="6"/>
+        </w:numPr>
+        <w:jc w:val="left"/>
+      </w:pPr>
+      <w:r>
+        <w:t xml:space="preserve">La gestion du paiement doit être externalisée auprès d’un fournisseur de service de paiement en ligne (par exemple : </w:t>
+      </w:r>
+      <w:proofErr w:type="spellStart"/>
+      <w:r>
+        <w:t>Stripe</w:t>
+      </w:r>
+      <w:proofErr w:type="spellEnd"/>
+      <w:r>
+        <w:t>).</w:t>
+      </w:r>
+    </w:p>
+    <w:p>
+      <w:pPr>
+        <w:jc w:val="left"/>
         <w:sectPr>
           <w:pgSz w:w="11920" w:h="16840"/>
           <w:pgMar w:top="1440" w:right="1454" w:bottom="1935" w:left="1440" w:header="720" w:footer="720" w:gutter="0"/>
@@ -2055,7 +2973,7 @@
                     <pic:cNvPicPr/>
                   </pic:nvPicPr>
                   <pic:blipFill>
-                    <a:blip r:embed="rId7"/>
+                    <a:blip r:embed="rId8"/>
                     <a:stretch>
                       <a:fillRect/>
                     </a:stretch>
@@ -2299,6 +3217,119 @@
     </w:lvl>
   </w:abstractNum>
   <w:abstractNum w:abstractNumId="1" w15:restartNumberingAfterBreak="0">
+    <w:nsid w:val="12CE22D7"/>
+    <w:multiLevelType w:val="hybridMultilevel"/>
+    <w:tmpl w:val="A0B8350E"/>
+    <w:lvl w:ilvl="0" w:tplc="04090001">
+      <w:start w:val="1"/>
+      <w:numFmt w:val="bullet"/>
+      <w:lvlText w:val=""/>
+      <w:lvlJc w:val="left"/>
+      <w:pPr>
+        <w:ind w:left="720" w:hanging="360"/>
+      </w:pPr>
+      <w:rPr>
+        <w:rFonts w:ascii="Symbol" w:hAnsi="Symbol" w:hint="default"/>
+      </w:rPr>
+    </w:lvl>
+    <w:lvl w:ilvl="1" w:tplc="04090003" w:tentative="1">
+      <w:start w:val="1"/>
+      <w:numFmt w:val="bullet"/>
+      <w:lvlText w:val="o"/>
+      <w:lvlJc w:val="left"/>
+      <w:pPr>
+        <w:ind w:left="1440" w:hanging="360"/>
+      </w:pPr>
+      <w:rPr>
+        <w:rFonts w:ascii="Courier New" w:hAnsi="Courier New" w:cs="Courier New" w:hint="default"/>
+      </w:rPr>
+    </w:lvl>
+    <w:lvl w:ilvl="2" w:tplc="04090005" w:tentative="1">
+      <w:start w:val="1"/>
+      <w:numFmt w:val="bullet"/>
+      <w:lvlText w:val=""/>
+      <w:lvlJc w:val="left"/>
+      <w:pPr>
+        <w:ind w:left="2160" w:hanging="360"/>
+      </w:pPr>
+      <w:rPr>
+        <w:rFonts w:ascii="Wingdings" w:hAnsi="Wingdings" w:hint="default"/>
+      </w:rPr>
+    </w:lvl>
+    <w:lvl w:ilvl="3" w:tplc="04090001" w:tentative="1">
+      <w:start w:val="1"/>
+      <w:numFmt w:val="bullet"/>
+      <w:lvlText w:val=""/>
+      <w:lvlJc w:val="left"/>
+      <w:pPr>
+        <w:ind w:left="2880" w:hanging="360"/>
+      </w:pPr>
+      <w:rPr>
+        <w:rFonts w:ascii="Symbol" w:hAnsi="Symbol" w:hint="default"/>
+      </w:rPr>
+    </w:lvl>
+    <w:lvl w:ilvl="4" w:tplc="04090003" w:tentative="1">
+      <w:start w:val="1"/>
+      <w:numFmt w:val="bullet"/>
+      <w:lvlText w:val="o"/>
+      <w:lvlJc w:val="left"/>
+      <w:pPr>
+        <w:ind w:left="3600" w:hanging="360"/>
+      </w:pPr>
+      <w:rPr>
+        <w:rFonts w:ascii="Courier New" w:hAnsi="Courier New" w:cs="Courier New" w:hint="default"/>
+      </w:rPr>
+    </w:lvl>
+    <w:lvl w:ilvl="5" w:tplc="04090005" w:tentative="1">
+      <w:start w:val="1"/>
+      <w:numFmt w:val="bullet"/>
+      <w:lvlText w:val=""/>
+      <w:lvlJc w:val="left"/>
+      <w:pPr>
+        <w:ind w:left="4320" w:hanging="360"/>
+      </w:pPr>
+      <w:rPr>
+        <w:rFonts w:ascii="Wingdings" w:hAnsi="Wingdings" w:hint="default"/>
+      </w:rPr>
+    </w:lvl>
+    <w:lvl w:ilvl="6" w:tplc="04090001" w:tentative="1">
+      <w:start w:val="1"/>
+      <w:numFmt w:val="bullet"/>
+      <w:lvlText w:val=""/>
+      <w:lvlJc w:val="left"/>
+      <w:pPr>
+        <w:ind w:left="5040" w:hanging="360"/>
+      </w:pPr>
+      <w:rPr>
+        <w:rFonts w:ascii="Symbol" w:hAnsi="Symbol" w:hint="default"/>
+      </w:rPr>
+    </w:lvl>
+    <w:lvl w:ilvl="7" w:tplc="04090003" w:tentative="1">
+      <w:start w:val="1"/>
+      <w:numFmt w:val="bullet"/>
+      <w:lvlText w:val="o"/>
+      <w:lvlJc w:val="left"/>
+      <w:pPr>
+        <w:ind w:left="5760" w:hanging="360"/>
+      </w:pPr>
+      <w:rPr>
+        <w:rFonts w:ascii="Courier New" w:hAnsi="Courier New" w:cs="Courier New" w:hint="default"/>
+      </w:rPr>
+    </w:lvl>
+    <w:lvl w:ilvl="8" w:tplc="04090005" w:tentative="1">
+      <w:start w:val="1"/>
+      <w:numFmt w:val="bullet"/>
+      <w:lvlText w:val=""/>
+      <w:lvlJc w:val="left"/>
+      <w:pPr>
+        <w:ind w:left="6480" w:hanging="360"/>
+      </w:pPr>
+      <w:rPr>
+        <w:rFonts w:ascii="Wingdings" w:hAnsi="Wingdings" w:hint="default"/>
+      </w:rPr>
+    </w:lvl>
+  </w:abstractNum>
+  <w:abstractNum w:abstractNumId="2" w15:restartNumberingAfterBreak="0">
     <w:nsid w:val="2EF94BCE"/>
     <w:multiLevelType w:val="hybridMultilevel"/>
     <w:tmpl w:val="BAD4CC60"/>
@@ -2510,7 +3541,232 @@
       </w:rPr>
     </w:lvl>
   </w:abstractNum>
-  <w:abstractNum w:abstractNumId="2" w15:restartNumberingAfterBreak="0">
+  <w:abstractNum w:abstractNumId="3" w15:restartNumberingAfterBreak="0">
+    <w:nsid w:val="46BE2042"/>
+    <w:multiLevelType w:val="hybridMultilevel"/>
+    <w:tmpl w:val="7AB8797C"/>
+    <w:lvl w:ilvl="0" w:tplc="04090001">
+      <w:start w:val="1"/>
+      <w:numFmt w:val="bullet"/>
+      <w:lvlText w:val=""/>
+      <w:lvlJc w:val="left"/>
+      <w:pPr>
+        <w:ind w:left="720" w:hanging="360"/>
+      </w:pPr>
+      <w:rPr>
+        <w:rFonts w:ascii="Symbol" w:hAnsi="Symbol" w:hint="default"/>
+      </w:rPr>
+    </w:lvl>
+    <w:lvl w:ilvl="1" w:tplc="04090003">
+      <w:start w:val="1"/>
+      <w:numFmt w:val="bullet"/>
+      <w:lvlText w:val="o"/>
+      <w:lvlJc w:val="left"/>
+      <w:pPr>
+        <w:ind w:left="1440" w:hanging="360"/>
+      </w:pPr>
+      <w:rPr>
+        <w:rFonts w:ascii="Courier New" w:hAnsi="Courier New" w:cs="Courier New" w:hint="default"/>
+      </w:rPr>
+    </w:lvl>
+    <w:lvl w:ilvl="2" w:tplc="04090005" w:tentative="1">
+      <w:start w:val="1"/>
+      <w:numFmt w:val="bullet"/>
+      <w:lvlText w:val=""/>
+      <w:lvlJc w:val="left"/>
+      <w:pPr>
+        <w:ind w:left="2160" w:hanging="360"/>
+      </w:pPr>
+      <w:rPr>
+        <w:rFonts w:ascii="Wingdings" w:hAnsi="Wingdings" w:hint="default"/>
+      </w:rPr>
+    </w:lvl>
+    <w:lvl w:ilvl="3" w:tplc="04090001" w:tentative="1">
+      <w:start w:val="1"/>
+      <w:numFmt w:val="bullet"/>
+      <w:lvlText w:val=""/>
+      <w:lvlJc w:val="left"/>
+      <w:pPr>
+        <w:ind w:left="2880" w:hanging="360"/>
+      </w:pPr>
+      <w:rPr>
+        <w:rFonts w:ascii="Symbol" w:hAnsi="Symbol" w:hint="default"/>
+      </w:rPr>
+    </w:lvl>
+    <w:lvl w:ilvl="4" w:tplc="04090003" w:tentative="1">
+      <w:start w:val="1"/>
+      <w:numFmt w:val="bullet"/>
+      <w:lvlText w:val="o"/>
+      <w:lvlJc w:val="left"/>
+      <w:pPr>
+        <w:ind w:left="3600" w:hanging="360"/>
+      </w:pPr>
+      <w:rPr>
+        <w:rFonts w:ascii="Courier New" w:hAnsi="Courier New" w:cs="Courier New" w:hint="default"/>
+      </w:rPr>
+    </w:lvl>
+    <w:lvl w:ilvl="5" w:tplc="04090005" w:tentative="1">
+      <w:start w:val="1"/>
+      <w:numFmt w:val="bullet"/>
+      <w:lvlText w:val=""/>
+      <w:lvlJc w:val="left"/>
+      <w:pPr>
+        <w:ind w:left="4320" w:hanging="360"/>
+      </w:pPr>
+      <w:rPr>
+        <w:rFonts w:ascii="Wingdings" w:hAnsi="Wingdings" w:hint="default"/>
+      </w:rPr>
+    </w:lvl>
+    <w:lvl w:ilvl="6" w:tplc="04090001" w:tentative="1">
+      <w:start w:val="1"/>
+      <w:numFmt w:val="bullet"/>
+      <w:lvlText w:val=""/>
+      <w:lvlJc w:val="left"/>
+      <w:pPr>
+        <w:ind w:left="5040" w:hanging="360"/>
+      </w:pPr>
+      <w:rPr>
+        <w:rFonts w:ascii="Symbol" w:hAnsi="Symbol" w:hint="default"/>
+      </w:rPr>
+    </w:lvl>
+    <w:lvl w:ilvl="7" w:tplc="04090003" w:tentative="1">
+      <w:start w:val="1"/>
+      <w:numFmt w:val="bullet"/>
+      <w:lvlText w:val="o"/>
+      <w:lvlJc w:val="left"/>
+      <w:pPr>
+        <w:ind w:left="5760" w:hanging="360"/>
+      </w:pPr>
+      <w:rPr>
+        <w:rFonts w:ascii="Courier New" w:hAnsi="Courier New" w:cs="Courier New" w:hint="default"/>
+      </w:rPr>
+    </w:lvl>
+    <w:lvl w:ilvl="8" w:tplc="04090005" w:tentative="1">
+      <w:start w:val="1"/>
+      <w:numFmt w:val="bullet"/>
+      <w:lvlText w:val=""/>
+      <w:lvlJc w:val="left"/>
+      <w:pPr>
+        <w:ind w:left="6480" w:hanging="360"/>
+      </w:pPr>
+      <w:rPr>
+        <w:rFonts w:ascii="Wingdings" w:hAnsi="Wingdings" w:hint="default"/>
+      </w:rPr>
+    </w:lvl>
+  </w:abstractNum>
+  <w:abstractNum w:abstractNumId="4" w15:restartNumberingAfterBreak="0">
+    <w:nsid w:val="50516E38"/>
+    <w:multiLevelType w:val="hybridMultilevel"/>
+    <w:tmpl w:val="1DE8A956"/>
+    <w:lvl w:ilvl="0" w:tplc="9A089D62">
+      <w:numFmt w:val="bullet"/>
+      <w:lvlText w:val=""/>
+      <w:lvlJc w:val="left"/>
+      <w:pPr>
+        <w:ind w:left="720" w:hanging="360"/>
+      </w:pPr>
+      <w:rPr>
+        <w:rFonts w:ascii="Symbol" w:eastAsia="Calibri" w:hAnsi="Symbol" w:cs="Calibri" w:hint="default"/>
+      </w:rPr>
+    </w:lvl>
+    <w:lvl w:ilvl="1" w:tplc="04090003">
+      <w:start w:val="1"/>
+      <w:numFmt w:val="bullet"/>
+      <w:lvlText w:val="o"/>
+      <w:lvlJc w:val="left"/>
+      <w:pPr>
+        <w:ind w:left="1440" w:hanging="360"/>
+      </w:pPr>
+      <w:rPr>
+        <w:rFonts w:ascii="Courier New" w:hAnsi="Courier New" w:cs="Courier New" w:hint="default"/>
+      </w:rPr>
+    </w:lvl>
+    <w:lvl w:ilvl="2" w:tplc="04090005" w:tentative="1">
+      <w:start w:val="1"/>
+      <w:numFmt w:val="bullet"/>
+      <w:lvlText w:val=""/>
+      <w:lvlJc w:val="left"/>
+      <w:pPr>
+        <w:ind w:left="2160" w:hanging="360"/>
+      </w:pPr>
+      <w:rPr>
+        <w:rFonts w:ascii="Wingdings" w:hAnsi="Wingdings" w:hint="default"/>
+      </w:rPr>
+    </w:lvl>
+    <w:lvl w:ilvl="3" w:tplc="04090001" w:tentative="1">
+      <w:start w:val="1"/>
+      <w:numFmt w:val="bullet"/>
+      <w:lvlText w:val=""/>
+      <w:lvlJc w:val="left"/>
+      <w:pPr>
+        <w:ind w:left="2880" w:hanging="360"/>
+      </w:pPr>
+      <w:rPr>
+        <w:rFonts w:ascii="Symbol" w:hAnsi="Symbol" w:hint="default"/>
+      </w:rPr>
+    </w:lvl>
+    <w:lvl w:ilvl="4" w:tplc="04090003" w:tentative="1">
+      <w:start w:val="1"/>
+      <w:numFmt w:val="bullet"/>
+      <w:lvlText w:val="o"/>
+      <w:lvlJc w:val="left"/>
+      <w:pPr>
+        <w:ind w:left="3600" w:hanging="360"/>
+      </w:pPr>
+      <w:rPr>
+        <w:rFonts w:ascii="Courier New" w:hAnsi="Courier New" w:cs="Courier New" w:hint="default"/>
+      </w:rPr>
+    </w:lvl>
+    <w:lvl w:ilvl="5" w:tplc="04090005" w:tentative="1">
+      <w:start w:val="1"/>
+      <w:numFmt w:val="bullet"/>
+      <w:lvlText w:val=""/>
+      <w:lvlJc w:val="left"/>
+      <w:pPr>
+        <w:ind w:left="4320" w:hanging="360"/>
+      </w:pPr>
+      <w:rPr>
+        <w:rFonts w:ascii="Wingdings" w:hAnsi="Wingdings" w:hint="default"/>
+      </w:rPr>
+    </w:lvl>
+    <w:lvl w:ilvl="6" w:tplc="04090001" w:tentative="1">
+      <w:start w:val="1"/>
+      <w:numFmt w:val="bullet"/>
+      <w:lvlText w:val=""/>
+      <w:lvlJc w:val="left"/>
+      <w:pPr>
+        <w:ind w:left="5040" w:hanging="360"/>
+      </w:pPr>
+      <w:rPr>
+        <w:rFonts w:ascii="Symbol" w:hAnsi="Symbol" w:hint="default"/>
+      </w:rPr>
+    </w:lvl>
+    <w:lvl w:ilvl="7" w:tplc="04090003" w:tentative="1">
+      <w:start w:val="1"/>
+      <w:numFmt w:val="bullet"/>
+      <w:lvlText w:val="o"/>
+      <w:lvlJc w:val="left"/>
+      <w:pPr>
+        <w:ind w:left="5760" w:hanging="360"/>
+      </w:pPr>
+      <w:rPr>
+        <w:rFonts w:ascii="Courier New" w:hAnsi="Courier New" w:cs="Courier New" w:hint="default"/>
+      </w:rPr>
+    </w:lvl>
+    <w:lvl w:ilvl="8" w:tplc="04090005" w:tentative="1">
+      <w:start w:val="1"/>
+      <w:numFmt w:val="bullet"/>
+      <w:lvlText w:val=""/>
+      <w:lvlJc w:val="left"/>
+      <w:pPr>
+        <w:ind w:left="6480" w:hanging="360"/>
+      </w:pPr>
+      <w:rPr>
+        <w:rFonts w:ascii="Wingdings" w:hAnsi="Wingdings" w:hint="default"/>
+      </w:rPr>
+    </w:lvl>
+  </w:abstractNum>
+  <w:abstractNum w:abstractNumId="5" w15:restartNumberingAfterBreak="0">
     <w:nsid w:val="5DAF4CE5"/>
     <w:multiLevelType w:val="hybridMultilevel"/>
     <w:tmpl w:val="8A64B27E"/>
@@ -2722,14 +3978,139 @@
       </w:rPr>
     </w:lvl>
   </w:abstractNum>
+  <w:abstractNum w:abstractNumId="6" w15:restartNumberingAfterBreak="0">
+    <w:nsid w:val="6E7F510B"/>
+    <w:multiLevelType w:val="hybridMultilevel"/>
+    <w:tmpl w:val="94A4CDA8"/>
+    <w:lvl w:ilvl="0" w:tplc="04090001">
+      <w:start w:val="1"/>
+      <w:numFmt w:val="bullet"/>
+      <w:lvlText w:val=""/>
+      <w:lvlJc w:val="left"/>
+      <w:pPr>
+        <w:ind w:left="720" w:hanging="360"/>
+      </w:pPr>
+      <w:rPr>
+        <w:rFonts w:ascii="Symbol" w:hAnsi="Symbol" w:hint="default"/>
+      </w:rPr>
+    </w:lvl>
+    <w:lvl w:ilvl="1" w:tplc="04090003">
+      <w:start w:val="1"/>
+      <w:numFmt w:val="bullet"/>
+      <w:lvlText w:val="o"/>
+      <w:lvlJc w:val="left"/>
+      <w:pPr>
+        <w:ind w:left="1440" w:hanging="360"/>
+      </w:pPr>
+      <w:rPr>
+        <w:rFonts w:ascii="Courier New" w:hAnsi="Courier New" w:cs="Courier New" w:hint="default"/>
+      </w:rPr>
+    </w:lvl>
+    <w:lvl w:ilvl="2" w:tplc="04090005" w:tentative="1">
+      <w:start w:val="1"/>
+      <w:numFmt w:val="bullet"/>
+      <w:lvlText w:val=""/>
+      <w:lvlJc w:val="left"/>
+      <w:pPr>
+        <w:ind w:left="2160" w:hanging="360"/>
+      </w:pPr>
+      <w:rPr>
+        <w:rFonts w:ascii="Wingdings" w:hAnsi="Wingdings" w:hint="default"/>
+      </w:rPr>
+    </w:lvl>
+    <w:lvl w:ilvl="3" w:tplc="04090001" w:tentative="1">
+      <w:start w:val="1"/>
+      <w:numFmt w:val="bullet"/>
+      <w:lvlText w:val=""/>
+      <w:lvlJc w:val="left"/>
+      <w:pPr>
+        <w:ind w:left="2880" w:hanging="360"/>
+      </w:pPr>
+      <w:rPr>
+        <w:rFonts w:ascii="Symbol" w:hAnsi="Symbol" w:hint="default"/>
+      </w:rPr>
+    </w:lvl>
+    <w:lvl w:ilvl="4" w:tplc="04090003" w:tentative="1">
+      <w:start w:val="1"/>
+      <w:numFmt w:val="bullet"/>
+      <w:lvlText w:val="o"/>
+      <w:lvlJc w:val="left"/>
+      <w:pPr>
+        <w:ind w:left="3600" w:hanging="360"/>
+      </w:pPr>
+      <w:rPr>
+        <w:rFonts w:ascii="Courier New" w:hAnsi="Courier New" w:cs="Courier New" w:hint="default"/>
+      </w:rPr>
+    </w:lvl>
+    <w:lvl w:ilvl="5" w:tplc="04090005" w:tentative="1">
+      <w:start w:val="1"/>
+      <w:numFmt w:val="bullet"/>
+      <w:lvlText w:val=""/>
+      <w:lvlJc w:val="left"/>
+      <w:pPr>
+        <w:ind w:left="4320" w:hanging="360"/>
+      </w:pPr>
+      <w:rPr>
+        <w:rFonts w:ascii="Wingdings" w:hAnsi="Wingdings" w:hint="default"/>
+      </w:rPr>
+    </w:lvl>
+    <w:lvl w:ilvl="6" w:tplc="04090001" w:tentative="1">
+      <w:start w:val="1"/>
+      <w:numFmt w:val="bullet"/>
+      <w:lvlText w:val=""/>
+      <w:lvlJc w:val="left"/>
+      <w:pPr>
+        <w:ind w:left="5040" w:hanging="360"/>
+      </w:pPr>
+      <w:rPr>
+        <w:rFonts w:ascii="Symbol" w:hAnsi="Symbol" w:hint="default"/>
+      </w:rPr>
+    </w:lvl>
+    <w:lvl w:ilvl="7" w:tplc="04090003" w:tentative="1">
+      <w:start w:val="1"/>
+      <w:numFmt w:val="bullet"/>
+      <w:lvlText w:val="o"/>
+      <w:lvlJc w:val="left"/>
+      <w:pPr>
+        <w:ind w:left="5760" w:hanging="360"/>
+      </w:pPr>
+      <w:rPr>
+        <w:rFonts w:ascii="Courier New" w:hAnsi="Courier New" w:cs="Courier New" w:hint="default"/>
+      </w:rPr>
+    </w:lvl>
+    <w:lvl w:ilvl="8" w:tplc="04090005" w:tentative="1">
+      <w:start w:val="1"/>
+      <w:numFmt w:val="bullet"/>
+      <w:lvlText w:val=""/>
+      <w:lvlJc w:val="left"/>
+      <w:pPr>
+        <w:ind w:left="6480" w:hanging="360"/>
+      </w:pPr>
+      <w:rPr>
+        <w:rFonts w:ascii="Wingdings" w:hAnsi="Wingdings" w:hint="default"/>
+      </w:rPr>
+    </w:lvl>
+  </w:abstractNum>
   <w:num w:numId="1" w16cid:durableId="1592809660">
-    <w:abstractNumId w:val="1"/>
+    <w:abstractNumId w:val="2"/>
   </w:num>
   <w:num w:numId="2" w16cid:durableId="2145341981">
     <w:abstractNumId w:val="0"/>
   </w:num>
   <w:num w:numId="3" w16cid:durableId="1168247909">
-    <w:abstractNumId w:val="2"/>
+    <w:abstractNumId w:val="5"/>
+  </w:num>
+  <w:num w:numId="4" w16cid:durableId="245962958">
+    <w:abstractNumId w:val="3"/>
+  </w:num>
+  <w:num w:numId="5" w16cid:durableId="1346515440">
+    <w:abstractNumId w:val="6"/>
+  </w:num>
+  <w:num w:numId="6" w16cid:durableId="1486969351">
+    <w:abstractNumId w:val="1"/>
+  </w:num>
+  <w:num w:numId="7" w16cid:durableId="258031541">
+    <w:abstractNumId w:val="4"/>
   </w:num>
 </w:numbering>
 </file>
@@ -3142,6 +4523,7 @@
     <w:rPr>
       <w:rFonts w:ascii="Calibri" w:eastAsia="Calibri" w:hAnsi="Calibri" w:cs="Calibri"/>
       <w:color w:val="000000"/>
+      <w:lang w:val="fr-FR"/>
     </w:rPr>
   </w:style>
   <w:style w:type="paragraph" w:styleId="Titre1">
@@ -3261,6 +4643,77 @@
       <w:b/>
       <w:color w:val="000000"/>
       <w:sz w:val="30"/>
+    </w:rPr>
+  </w:style>
+  <w:style w:type="paragraph" w:styleId="Paragraphedeliste">
+    <w:name w:val="List Paragraph"/>
+    <w:basedOn w:val="Normal"/>
+    <w:uiPriority w:val="34"/>
+    <w:qFormat/>
+    <w:rsid w:val="005729D2"/>
+    <w:pPr>
+      <w:ind w:left="720"/>
+      <w:contextualSpacing/>
+    </w:pPr>
+  </w:style>
+  <w:style w:type="paragraph" w:styleId="En-ttedetabledesmatires">
+    <w:name w:val="TOC Heading"/>
+    <w:basedOn w:val="Titre1"/>
+    <w:next w:val="Normal"/>
+    <w:uiPriority w:val="39"/>
+    <w:unhideWhenUsed/>
+    <w:qFormat/>
+    <w:rsid w:val="00425046"/>
+    <w:pPr>
+      <w:spacing w:before="240" w:after="0"/>
+      <w:ind w:left="0" w:firstLine="0"/>
+      <w:outlineLvl w:val="9"/>
+    </w:pPr>
+    <w:rPr>
+      <w:rFonts w:asciiTheme="majorHAnsi" w:eastAsiaTheme="majorEastAsia" w:hAnsiTheme="majorHAnsi" w:cstheme="majorBidi"/>
+      <w:b w:val="0"/>
+      <w:color w:val="0F4761" w:themeColor="accent1" w:themeShade="BF"/>
+      <w:kern w:val="0"/>
+      <w:sz w:val="32"/>
+      <w:szCs w:val="32"/>
+      <w14:ligatures w14:val="none"/>
+    </w:rPr>
+  </w:style>
+  <w:style w:type="paragraph" w:styleId="TM1">
+    <w:name w:val="toc 1"/>
+    <w:basedOn w:val="Normal"/>
+    <w:next w:val="Normal"/>
+    <w:autoRedefine/>
+    <w:uiPriority w:val="39"/>
+    <w:unhideWhenUsed/>
+    <w:rsid w:val="00425046"/>
+    <w:pPr>
+      <w:spacing w:after="100"/>
+      <w:ind w:left="0"/>
+    </w:pPr>
+  </w:style>
+  <w:style w:type="paragraph" w:styleId="TM2">
+    <w:name w:val="toc 2"/>
+    <w:basedOn w:val="Normal"/>
+    <w:next w:val="Normal"/>
+    <w:autoRedefine/>
+    <w:uiPriority w:val="39"/>
+    <w:unhideWhenUsed/>
+    <w:rsid w:val="00425046"/>
+    <w:pPr>
+      <w:spacing w:after="100"/>
+      <w:ind w:left="240"/>
+    </w:pPr>
+  </w:style>
+  <w:style w:type="character" w:styleId="Lienhypertexte">
+    <w:name w:val="Hyperlink"/>
+    <w:basedOn w:val="Policepardfaut"/>
+    <w:uiPriority w:val="99"/>
+    <w:unhideWhenUsed/>
+    <w:rsid w:val="00425046"/>
+    <w:rPr>
+      <w:color w:val="467886" w:themeColor="hyperlink"/>
+      <w:u w:val="single"/>
     </w:rPr>
   </w:style>
 </w:styles>
@@ -3579,4 +5032,16 @@
     </a:ext>
   </a:extLst>
 </a:theme>
+</file>
+
+<file path=customXml/item1.xml><?xml version="1.0" encoding="utf-8"?>
+<b:Sources xmlns:b="http://schemas.openxmlformats.org/officeDocument/2006/bibliography" xmlns="http://schemas.openxmlformats.org/officeDocument/2006/bibliography" SelectedStyle="\APASixthEditionOfficeOnline.xsl" StyleName="APA" Version="6"/>
+</file>
+
+<file path=customXml/itemProps1.xml><?xml version="1.0" encoding="utf-8"?>
+<ds:datastoreItem xmlns:ds="http://schemas.openxmlformats.org/officeDocument/2006/customXml" ds:itemID="{6802EF5E-090F-4C8B-9AE3-40614600749C}">
+  <ds:schemaRefs>
+    <ds:schemaRef ds:uri="http://schemas.openxmlformats.org/officeDocument/2006/bibliography"/>
+  </ds:schemaRefs>
+</ds:datastoreItem>
 </file>
</xml_diff>